<commit_message>
Update Behavior Development Driven Documentation.docx
</commit_message>
<xml_diff>
--- a/Main OrangHRM/Behavior Development Driven Documentation.docx
+++ b/Main OrangHRM/Behavior Development Driven Documentation.docx
@@ -177,6 +177,7 @@
     </w:p>
     <w:p>
       <w:pPr>
+        <w:jc w:val="center"/>
         <w:rPr>
           <w:rFonts w:ascii="Times New Roman" w:hAnsi="Times New Roman" w:cs="Times New Roman"/>
           <w:b/>
@@ -195,15 +196,6 @@
         </w:rPr>
         <w:br w:type="page"/>
       </w:r>
-    </w:p>
-    <w:p>
-      <w:pPr>
-        <w:rPr>
-          <w:rFonts w:ascii="Times New Roman" w:hAnsi="Times New Roman" w:cs="Times New Roman"/>
-          <w:sz w:val="36"/>
-          <w:szCs w:val="36"/>
-        </w:rPr>
-      </w:pPr>
       <w:r>
         <w:rPr>
           <w:rFonts w:ascii="Times New Roman" w:hAnsi="Times New Roman" w:cs="Times New Roman"/>
@@ -213,8 +205,28 @@
           <w:lang w:val="en"/>
         </w:rPr>
         <w:lastRenderedPageBreak/>
-        <w:t>Candidate:</w:t>
-      </w:r>
+        <w:t xml:space="preserve">Feature 1: </w:t>
+      </w:r>
+      <w:r>
+        <w:rPr>
+          <w:rFonts w:ascii="Times New Roman" w:hAnsi="Times New Roman" w:cs="Times New Roman"/>
+          <w:bCs/>
+          <w:sz w:val="36"/>
+          <w:szCs w:val="36"/>
+          <w:lang w:val="en"/>
+        </w:rPr>
+        <w:t>Candidate</w:t>
+      </w:r>
+    </w:p>
+    <w:p>
+      <w:pPr>
+        <w:jc w:val="center"/>
+        <w:rPr>
+          <w:rFonts w:ascii="Times New Roman" w:hAnsi="Times New Roman" w:cs="Times New Roman"/>
+          <w:sz w:val="36"/>
+          <w:szCs w:val="36"/>
+        </w:rPr>
+      </w:pPr>
     </w:p>
     <w:p>
       <w:pPr>
@@ -671,19 +683,8 @@
           <w:szCs w:val="24"/>
           <w:lang w:val="en"/>
         </w:rPr>
-        <w:t xml:space="preserve">And </w:t>
-      </w:r>
-      <w:proofErr w:type="spellStart"/>
-      <w:r>
-        <w:rPr>
-          <w:rFonts w:ascii="Times New Roman" w:hAnsi="Times New Roman" w:cs="Times New Roman"/>
-          <w:sz w:val="24"/>
-          <w:szCs w:val="24"/>
-          <w:lang w:val="en"/>
-        </w:rPr>
         <w:t>And</w:t>
       </w:r>
-      <w:proofErr w:type="spellEnd"/>
       <w:r>
         <w:rPr>
           <w:rFonts w:ascii="Times New Roman" w:hAnsi="Times New Roman" w:cs="Times New Roman"/>
@@ -847,8 +848,1494 @@
         </w:rPr>
         <w:t>Then I get successful delete</w:t>
       </w:r>
+    </w:p>
+    <w:p>
+      <w:pPr>
+        <w:rPr>
+          <w:rFonts w:ascii="Times New Roman" w:hAnsi="Times New Roman" w:cs="Times New Roman"/>
+          <w:sz w:val="24"/>
+          <w:szCs w:val="24"/>
+          <w:lang w:val="en"/>
+        </w:rPr>
+      </w:pPr>
+    </w:p>
+    <w:p>
+      <w:pPr>
+        <w:rPr>
+          <w:rFonts w:ascii="Times New Roman" w:hAnsi="Times New Roman" w:cs="Times New Roman"/>
+          <w:sz w:val="32"/>
+          <w:szCs w:val="32"/>
+          <w:u w:val="single"/>
+          <w:lang w:val="en"/>
+        </w:rPr>
+      </w:pPr>
+      <w:r>
+        <w:rPr>
+          <w:rFonts w:ascii="Times New Roman" w:hAnsi="Times New Roman" w:cs="Times New Roman"/>
+          <w:sz w:val="32"/>
+          <w:szCs w:val="32"/>
+          <w:u w:val="single"/>
+          <w:lang w:val="en"/>
+        </w:rPr>
+        <w:lastRenderedPageBreak/>
+        <w:t>Positive: Successful Adding Candidates</w:t>
+      </w:r>
+    </w:p>
+    <w:p>
+      <w:pPr>
+        <w:rPr>
+          <w:rFonts w:ascii="Times New Roman" w:hAnsi="Times New Roman" w:cs="Times New Roman"/>
+          <w:sz w:val="24"/>
+          <w:szCs w:val="24"/>
+          <w:lang w:val="en"/>
+        </w:rPr>
+      </w:pPr>
+    </w:p>
+    <w:p>
+      <w:pPr>
+        <w:rPr>
+          <w:rFonts w:ascii="Times New Roman" w:hAnsi="Times New Roman" w:cs="Times New Roman"/>
+          <w:sz w:val="24"/>
+          <w:szCs w:val="24"/>
+          <w:lang w:val="en"/>
+        </w:rPr>
+      </w:pPr>
+      <w:r>
+        <w:rPr>
+          <w:rFonts w:ascii="Times New Roman" w:hAnsi="Times New Roman" w:cs="Times New Roman"/>
+          <w:sz w:val="24"/>
+          <w:szCs w:val="24"/>
+          <w:lang w:val="en"/>
+        </w:rPr>
+        <w:t xml:space="preserve">Scenarios: </w:t>
+      </w:r>
+    </w:p>
+    <w:p>
+      <w:pPr>
+        <w:rPr>
+          <w:rFonts w:ascii="Times New Roman" w:hAnsi="Times New Roman" w:cs="Times New Roman"/>
+          <w:sz w:val="24"/>
+          <w:szCs w:val="24"/>
+          <w:lang w:val="en"/>
+        </w:rPr>
+      </w:pPr>
+    </w:p>
+    <w:p>
+      <w:pPr>
+        <w:rPr>
+          <w:rFonts w:ascii="Times New Roman" w:hAnsi="Times New Roman" w:cs="Times New Roman"/>
+          <w:sz w:val="24"/>
+          <w:szCs w:val="24"/>
+        </w:rPr>
+      </w:pPr>
+      <w:r>
+        <w:rPr>
+          <w:rFonts w:ascii="Times New Roman" w:hAnsi="Times New Roman" w:cs="Times New Roman"/>
+          <w:color w:val="1F4E79" w:themeColor="accent1" w:themeShade="80"/>
+          <w:sz w:val="24"/>
+          <w:szCs w:val="24"/>
+          <w:lang w:val="en"/>
+        </w:rPr>
+        <w:t>Given</w:t>
+      </w:r>
+      <w:r>
+        <w:rPr>
+          <w:rFonts w:ascii="Times New Roman" w:hAnsi="Times New Roman" w:cs="Times New Roman"/>
+          <w:sz w:val="24"/>
+          <w:szCs w:val="24"/>
+          <w:lang w:val="en"/>
+        </w:rPr>
+        <w:t xml:space="preserve"> I login into OrangeHR</w:t>
+      </w:r>
+    </w:p>
+    <w:p>
+      <w:pPr>
+        <w:rPr>
+          <w:rFonts w:ascii="Times New Roman" w:hAnsi="Times New Roman" w:cs="Times New Roman"/>
+          <w:sz w:val="24"/>
+          <w:szCs w:val="24"/>
+        </w:rPr>
+      </w:pPr>
+      <w:r>
+        <w:rPr>
+          <w:rFonts w:ascii="Times New Roman" w:hAnsi="Times New Roman" w:cs="Times New Roman"/>
+          <w:color w:val="1F4E79" w:themeColor="accent1" w:themeShade="80"/>
+          <w:sz w:val="24"/>
+          <w:szCs w:val="24"/>
+          <w:lang w:val="en"/>
+        </w:rPr>
+        <w:t>When</w:t>
+      </w:r>
+      <w:r>
+        <w:rPr>
+          <w:rFonts w:ascii="Times New Roman" w:hAnsi="Times New Roman" w:cs="Times New Roman"/>
+          <w:sz w:val="24"/>
+          <w:szCs w:val="24"/>
+          <w:lang w:val="en"/>
+        </w:rPr>
+        <w:t xml:space="preserve"> I navigate to candidate section and add candidate</w:t>
+      </w:r>
+    </w:p>
+    <w:p>
+      <w:pPr>
+        <w:rPr>
+          <w:rFonts w:ascii="Times New Roman" w:hAnsi="Times New Roman" w:cs="Times New Roman"/>
+          <w:sz w:val="24"/>
+          <w:szCs w:val="24"/>
+        </w:rPr>
+      </w:pPr>
+      <w:r>
+        <w:rPr>
+          <w:rFonts w:ascii="Times New Roman" w:hAnsi="Times New Roman" w:cs="Times New Roman"/>
+          <w:color w:val="1F4E79" w:themeColor="accent1" w:themeShade="80"/>
+          <w:sz w:val="24"/>
+          <w:szCs w:val="24"/>
+          <w:lang w:val="en"/>
+        </w:rPr>
+        <w:t>And</w:t>
+      </w:r>
+      <w:r>
+        <w:rPr>
+          <w:rFonts w:ascii="Times New Roman" w:hAnsi="Times New Roman" w:cs="Times New Roman"/>
+          <w:sz w:val="24"/>
+          <w:szCs w:val="24"/>
+          <w:lang w:val="en"/>
+        </w:rPr>
+        <w:t xml:space="preserve"> I fill the information</w:t>
+      </w:r>
+    </w:p>
+    <w:p>
+      <w:pPr>
+        <w:rPr>
+          <w:rFonts w:ascii="Times New Roman" w:hAnsi="Times New Roman" w:cs="Times New Roman"/>
+          <w:sz w:val="24"/>
+          <w:szCs w:val="24"/>
+          <w:lang w:val="en"/>
+        </w:rPr>
+      </w:pPr>
+      <w:r>
+        <w:rPr>
+          <w:rFonts w:ascii="Times New Roman" w:hAnsi="Times New Roman" w:cs="Times New Roman"/>
+          <w:color w:val="1F4E79" w:themeColor="accent1" w:themeShade="80"/>
+          <w:sz w:val="24"/>
+          <w:szCs w:val="24"/>
+          <w:lang w:val="en"/>
+        </w:rPr>
+        <w:t>Then</w:t>
+      </w:r>
+      <w:r>
+        <w:rPr>
+          <w:rFonts w:ascii="Times New Roman" w:hAnsi="Times New Roman" w:cs="Times New Roman"/>
+          <w:sz w:val="24"/>
+          <w:szCs w:val="24"/>
+          <w:lang w:val="en"/>
+        </w:rPr>
+        <w:t xml:space="preserve"> I save the information</w:t>
+      </w:r>
+    </w:p>
+    <w:p>
+      <w:pPr>
+        <w:rPr>
+          <w:rFonts w:ascii="Times New Roman" w:hAnsi="Times New Roman" w:cs="Times New Roman"/>
+          <w:sz w:val="24"/>
+          <w:szCs w:val="24"/>
+          <w:lang w:val="en"/>
+        </w:rPr>
+      </w:pPr>
+    </w:p>
+    <w:p>
+      <w:pPr>
+        <w:rPr>
+          <w:rFonts w:ascii="Times New Roman" w:hAnsi="Times New Roman" w:cs="Times New Roman"/>
+          <w:sz w:val="24"/>
+          <w:szCs w:val="24"/>
+        </w:rPr>
+      </w:pPr>
+      <w:r>
+        <w:rPr>
+          <w:rFonts w:ascii="Times New Roman" w:hAnsi="Times New Roman" w:cs="Times New Roman"/>
+          <w:sz w:val="24"/>
+          <w:szCs w:val="24"/>
+        </w:rPr>
+        <w:t>Step 1: Create Step Definition</w:t>
+      </w:r>
+    </w:p>
+    <w:p>
+      <w:pPr>
+        <w:rPr>
+          <w:rFonts w:ascii="Times New Roman" w:hAnsi="Times New Roman" w:cs="Times New Roman"/>
+          <w:sz w:val="24"/>
+          <w:szCs w:val="24"/>
+        </w:rPr>
+      </w:pPr>
+    </w:p>
+    <w:p>
+      <w:pPr>
+        <w:pStyle w:val="ListParagraph"/>
+        <w:numPr>
+          <w:ilvl w:val="0"/>
+          <w:numId w:val="3"/>
+        </w:numPr>
+        <w:rPr>
+          <w:rFonts w:ascii="Times New Roman" w:hAnsi="Times New Roman" w:cs="Times New Roman"/>
+          <w:sz w:val="24"/>
+          <w:szCs w:val="24"/>
+        </w:rPr>
+      </w:pPr>
+      <w:r>
+        <w:rPr>
+          <w:rFonts w:ascii="Times New Roman" w:hAnsi="Times New Roman" w:cs="Times New Roman"/>
+          <w:sz w:val="24"/>
+          <w:szCs w:val="24"/>
+          <w:lang w:val="en"/>
+        </w:rPr>
+        <w:t xml:space="preserve">Create new directory/folder (optional) for saving step definitions: Right click on main directory (on left side of RIDE) and choose ‘New Suit’. </w:t>
+      </w:r>
+      <w:r>
+        <w:rPr>
+          <w:rFonts w:ascii="Times New Roman" w:hAnsi="Times New Roman" w:cs="Times New Roman"/>
+          <w:sz w:val="24"/>
+          <w:szCs w:val="24"/>
+          <w:lang w:val="en"/>
+        </w:rPr>
+        <w:br/>
+      </w:r>
+    </w:p>
+    <w:p>
+      <w:pPr>
+        <w:pStyle w:val="ListParagraph"/>
+        <w:numPr>
+          <w:ilvl w:val="0"/>
+          <w:numId w:val="3"/>
+        </w:numPr>
+        <w:rPr>
+          <w:rFonts w:ascii="Times New Roman" w:hAnsi="Times New Roman" w:cs="Times New Roman"/>
+          <w:sz w:val="24"/>
+          <w:szCs w:val="24"/>
+        </w:rPr>
+      </w:pPr>
+      <w:r>
+        <w:rPr>
+          <w:rFonts w:ascii="Times New Roman" w:hAnsi="Times New Roman" w:cs="Times New Roman"/>
+          <w:sz w:val="24"/>
+          <w:szCs w:val="24"/>
+          <w:lang w:val="en"/>
+        </w:rPr>
+        <w:t>In Add Suit window, change Type from ‘File’ into ‘Directory’. Then click ‘OK’. ‘Step Definition’ directory can be found under main directory</w:t>
+      </w:r>
+    </w:p>
+    <w:p>
+      <w:pPr>
+        <w:rPr>
+          <w:rFonts w:ascii="Times New Roman" w:hAnsi="Times New Roman" w:cs="Times New Roman"/>
+          <w:sz w:val="24"/>
+          <w:szCs w:val="24"/>
+        </w:rPr>
+      </w:pPr>
+    </w:p>
+    <w:p>
+      <w:pPr>
+        <w:jc w:val="center"/>
+        <w:rPr>
+          <w:rFonts w:ascii="Times New Roman" w:hAnsi="Times New Roman" w:cs="Times New Roman"/>
+          <w:sz w:val="24"/>
+          <w:szCs w:val="24"/>
+        </w:rPr>
+      </w:pPr>
+      <w:r>
+        <w:rPr>
+          <w:rFonts w:ascii="Times New Roman" w:hAnsi="Times New Roman" w:cs="Times New Roman"/>
+          <w:sz w:val="24"/>
+          <w:szCs w:val="24"/>
+        </w:rPr>
+        <w:drawing>
+          <wp:inline distT="0" distB="0" distL="0" distR="0" wp14:anchorId="7FF60059" wp14:editId="7060912D">
+            <wp:extent cx="4723925" cy="1485050"/>
+            <wp:effectExtent l="0" t="0" r="635" b="1270"/>
+            <wp:docPr id="68" name="Google Shape;68;p15"/>
+            <wp:cNvGraphicFramePr/>
+            <a:graphic xmlns:a="http://schemas.openxmlformats.org/drawingml/2006/main">
+              <a:graphicData uri="http://schemas.openxmlformats.org/drawingml/2006/picture">
+                <pic:pic xmlns:pic="http://schemas.openxmlformats.org/drawingml/2006/picture">
+                  <pic:nvPicPr>
+                    <pic:cNvPr id="68" name="Google Shape;68;p15"/>
+                    <pic:cNvPicPr preferRelativeResize="0"/>
+                  </pic:nvPicPr>
+                  <pic:blipFill>
+                    <a:blip r:embed="rId5">
+                      <a:alphaModFix/>
+                    </a:blip>
+                    <a:stretch>
+                      <a:fillRect/>
+                    </a:stretch>
+                  </pic:blipFill>
+                  <pic:spPr>
+                    <a:xfrm>
+                      <a:off x="0" y="0"/>
+                      <a:ext cx="4723925" cy="1485050"/>
+                    </a:xfrm>
+                    <a:prstGeom prst="rect">
+                      <a:avLst/>
+                    </a:prstGeom>
+                    <a:noFill/>
+                    <a:ln>
+                      <a:noFill/>
+                    </a:ln>
+                  </pic:spPr>
+                </pic:pic>
+              </a:graphicData>
+            </a:graphic>
+          </wp:inline>
+        </w:drawing>
+      </w:r>
+    </w:p>
+    <w:p>
+      <w:pPr>
+        <w:jc w:val="center"/>
+        <w:rPr>
+          <w:rFonts w:ascii="Times New Roman" w:hAnsi="Times New Roman" w:cs="Times New Roman"/>
+          <w:sz w:val="32"/>
+          <w:szCs w:val="32"/>
+          <w:u w:val="single"/>
+          <w:lang w:val="en"/>
+        </w:rPr>
+      </w:pPr>
+      <w:r>
+        <w:rPr>
+          <w:rFonts w:ascii="Times New Roman" w:hAnsi="Times New Roman" w:cs="Times New Roman"/>
+          <w:sz w:val="32"/>
+          <w:szCs w:val="32"/>
+          <w:u w:val="single"/>
+        </w:rPr>
+        <w:drawing>
+          <wp:inline distT="0" distB="0" distL="0" distR="0" wp14:anchorId="5866C458" wp14:editId="79873A35">
+            <wp:extent cx="2543175" cy="2124075"/>
+            <wp:effectExtent l="0" t="0" r="9525" b="9525"/>
+            <wp:docPr id="69" name="Google Shape;69;p15"/>
+            <wp:cNvGraphicFramePr/>
+            <a:graphic xmlns:a="http://schemas.openxmlformats.org/drawingml/2006/main">
+              <a:graphicData uri="http://schemas.openxmlformats.org/drawingml/2006/picture">
+                <pic:pic xmlns:pic="http://schemas.openxmlformats.org/drawingml/2006/picture">
+                  <pic:nvPicPr>
+                    <pic:cNvPr id="69" name="Google Shape;69;p15"/>
+                    <pic:cNvPicPr preferRelativeResize="0"/>
+                  </pic:nvPicPr>
+                  <pic:blipFill rotWithShape="1">
+                    <a:blip r:embed="rId6">
+                      <a:alphaModFix/>
+                    </a:blip>
+                    <a:srcRect b="19445"/>
+                    <a:stretch/>
+                  </pic:blipFill>
+                  <pic:spPr>
+                    <a:xfrm>
+                      <a:off x="0" y="0"/>
+                      <a:ext cx="2543430" cy="2124288"/>
+                    </a:xfrm>
+                    <a:prstGeom prst="rect">
+                      <a:avLst/>
+                    </a:prstGeom>
+                    <a:noFill/>
+                    <a:ln>
+                      <a:noFill/>
+                    </a:ln>
+                  </pic:spPr>
+                </pic:pic>
+              </a:graphicData>
+            </a:graphic>
+          </wp:inline>
+        </w:drawing>
+      </w:r>
+    </w:p>
+    <w:p>
+      <w:pPr>
+        <w:rPr>
+          <w:rFonts w:ascii="Times New Roman" w:hAnsi="Times New Roman" w:cs="Times New Roman"/>
+          <w:sz w:val="24"/>
+          <w:szCs w:val="24"/>
+          <w:lang w:val="en"/>
+        </w:rPr>
+      </w:pPr>
+    </w:p>
+    <w:p>
+      <w:pPr>
+        <w:pStyle w:val="ListParagraph"/>
+        <w:numPr>
+          <w:ilvl w:val="0"/>
+          <w:numId w:val="3"/>
+        </w:numPr>
+        <w:rPr>
+          <w:rFonts w:ascii="Times New Roman" w:hAnsi="Times New Roman" w:cs="Times New Roman"/>
+          <w:sz w:val="24"/>
+          <w:szCs w:val="24"/>
+        </w:rPr>
+      </w:pPr>
+      <w:r>
+        <w:rPr>
+          <w:rFonts w:ascii="Times New Roman" w:hAnsi="Times New Roman" w:cs="Times New Roman"/>
+          <w:sz w:val="24"/>
+          <w:szCs w:val="24"/>
+          <w:lang w:val="en"/>
+        </w:rPr>
+        <w:lastRenderedPageBreak/>
+        <w:t xml:space="preserve">Create scenarios resource by right click on step definition folder and click ‘New Resource’. </w:t>
+      </w:r>
+    </w:p>
+    <w:p>
+      <w:pPr>
+        <w:pStyle w:val="ListParagraph"/>
+        <w:rPr>
+          <w:rFonts w:ascii="Times New Roman" w:hAnsi="Times New Roman" w:cs="Times New Roman"/>
+          <w:sz w:val="24"/>
+          <w:szCs w:val="24"/>
+        </w:rPr>
+      </w:pPr>
+    </w:p>
+    <w:p>
+      <w:pPr>
+        <w:pStyle w:val="ListParagraph"/>
+        <w:numPr>
+          <w:ilvl w:val="0"/>
+          <w:numId w:val="3"/>
+        </w:numPr>
+        <w:rPr>
+          <w:rFonts w:ascii="Times New Roman" w:hAnsi="Times New Roman" w:cs="Times New Roman"/>
+          <w:sz w:val="24"/>
+          <w:szCs w:val="24"/>
+        </w:rPr>
+      </w:pPr>
+      <w:r>
+        <w:rPr>
+          <w:rFonts w:ascii="Times New Roman" w:hAnsi="Times New Roman" w:cs="Times New Roman"/>
+          <w:sz w:val="24"/>
+          <w:szCs w:val="24"/>
+          <w:lang w:val="en"/>
+        </w:rPr>
+        <w:t>‘</w:t>
+      </w:r>
+      <w:r>
+        <w:rPr>
+          <w:rFonts w:ascii="Times New Roman" w:hAnsi="Times New Roman" w:cs="Times New Roman"/>
+          <w:sz w:val="24"/>
+          <w:szCs w:val="24"/>
+          <w:lang w:val="en"/>
+        </w:rPr>
+        <w:t>New resource file’ window will be popped up. Give a name and click ‘OK’.</w:t>
+      </w:r>
+      <w:r>
+        <w:rPr>
+          <w:rFonts w:ascii="Times New Roman" w:hAnsi="Times New Roman" w:cs="Times New Roman"/>
+          <w:sz w:val="24"/>
+          <w:szCs w:val="24"/>
+          <w:lang w:val="en"/>
+        </w:rPr>
+        <w:br/>
+      </w:r>
+    </w:p>
+    <w:p>
+      <w:pPr>
+        <w:pStyle w:val="ListParagraph"/>
+        <w:numPr>
+          <w:ilvl w:val="0"/>
+          <w:numId w:val="3"/>
+        </w:numPr>
+        <w:rPr>
+          <w:rFonts w:ascii="Times New Roman" w:hAnsi="Times New Roman" w:cs="Times New Roman"/>
+          <w:sz w:val="24"/>
+          <w:szCs w:val="24"/>
+        </w:rPr>
+      </w:pPr>
+      <w:r>
+        <w:rPr>
+          <w:rFonts w:ascii="Times New Roman" w:hAnsi="Times New Roman" w:cs="Times New Roman"/>
+          <w:sz w:val="24"/>
+          <w:szCs w:val="24"/>
+          <w:lang w:val="en"/>
+        </w:rPr>
+        <w:t>Click on that scenarios resource file, then add Selenium Library</w:t>
+      </w:r>
+      <w:r>
+        <w:rPr>
+          <w:rFonts w:ascii="Times New Roman" w:hAnsi="Times New Roman" w:cs="Times New Roman"/>
+          <w:sz w:val="24"/>
+          <w:szCs w:val="24"/>
+          <w:lang w:val="en"/>
+        </w:rPr>
+        <w:br/>
+      </w:r>
+    </w:p>
+    <w:p>
+      <w:pPr>
+        <w:pStyle w:val="ListParagraph"/>
+        <w:numPr>
+          <w:ilvl w:val="0"/>
+          <w:numId w:val="3"/>
+        </w:numPr>
+        <w:rPr>
+          <w:rFonts w:ascii="Times New Roman" w:hAnsi="Times New Roman" w:cs="Times New Roman"/>
+          <w:sz w:val="24"/>
+          <w:szCs w:val="24"/>
+        </w:rPr>
+      </w:pPr>
+      <w:r>
+        <w:rPr>
+          <w:rFonts w:ascii="Times New Roman" w:hAnsi="Times New Roman" w:cs="Times New Roman"/>
+          <w:sz w:val="24"/>
+          <w:szCs w:val="24"/>
+          <w:lang w:val="en"/>
+        </w:rPr>
+        <w:t>To create scenario (BDD), click on tab Text Edit.</w:t>
+      </w:r>
+      <w:r>
+        <w:rPr>
+          <w:rFonts w:ascii="Times New Roman" w:hAnsi="Times New Roman" w:cs="Times New Roman"/>
+          <w:sz w:val="24"/>
+          <w:szCs w:val="24"/>
+          <w:lang w:val="en"/>
+        </w:rPr>
+        <w:br/>
+      </w:r>
+    </w:p>
+    <w:p>
+      <w:pPr>
+        <w:pStyle w:val="ListParagraph"/>
+        <w:numPr>
+          <w:ilvl w:val="0"/>
+          <w:numId w:val="3"/>
+        </w:numPr>
+        <w:rPr>
+          <w:rFonts w:ascii="Times New Roman" w:hAnsi="Times New Roman" w:cs="Times New Roman"/>
+          <w:sz w:val="24"/>
+          <w:szCs w:val="24"/>
+        </w:rPr>
+      </w:pPr>
+      <w:r>
+        <w:rPr>
+          <w:rFonts w:ascii="Times New Roman" w:hAnsi="Times New Roman" w:cs="Times New Roman"/>
+          <w:sz w:val="24"/>
+          <w:szCs w:val="24"/>
+          <w:lang w:val="en"/>
+        </w:rPr>
+        <w:t xml:space="preserve">Type *** Keywords *** and the next line write all scenarios as shown in </w:t>
+      </w:r>
+      <w:r>
+        <w:rPr>
+          <w:rFonts w:ascii="Times New Roman" w:hAnsi="Times New Roman" w:cs="Times New Roman"/>
+          <w:sz w:val="24"/>
+          <w:szCs w:val="24"/>
+          <w:lang w:val="en"/>
+        </w:rPr>
+        <w:t>below:</w:t>
+      </w:r>
+    </w:p>
+    <w:p>
+      <w:pPr>
+        <w:pStyle w:val="ListParagraph"/>
+        <w:rPr>
+          <w:rFonts w:ascii="Times New Roman" w:hAnsi="Times New Roman" w:cs="Times New Roman"/>
+          <w:sz w:val="24"/>
+          <w:szCs w:val="24"/>
+          <w:lang w:val="en"/>
+        </w:rPr>
+      </w:pPr>
+    </w:p>
+    <w:p>
+      <w:pPr>
+        <w:pStyle w:val="ListParagraph"/>
+        <w:rPr>
+          <w:rFonts w:ascii="Times New Roman" w:hAnsi="Times New Roman" w:cs="Times New Roman"/>
+          <w:sz w:val="24"/>
+          <w:szCs w:val="24"/>
+        </w:rPr>
+      </w:pPr>
+      <w:r>
+        <w:rPr>
+          <w:rFonts w:ascii="Times New Roman" w:hAnsi="Times New Roman" w:cs="Times New Roman"/>
+          <w:sz w:val="24"/>
+          <w:szCs w:val="24"/>
+        </w:rPr>
+        <w:drawing>
+          <wp:inline distT="0" distB="0" distL="0" distR="0" wp14:anchorId="6DF4621F" wp14:editId="536541F0">
+            <wp:extent cx="5731510" cy="2258695"/>
+            <wp:effectExtent l="0" t="0" r="2540" b="8255"/>
+            <wp:docPr id="82" name="Google Shape;82;p17"/>
+            <wp:cNvGraphicFramePr/>
+            <a:graphic xmlns:a="http://schemas.openxmlformats.org/drawingml/2006/main">
+              <a:graphicData uri="http://schemas.openxmlformats.org/drawingml/2006/picture">
+                <pic:pic xmlns:pic="http://schemas.openxmlformats.org/drawingml/2006/picture">
+                  <pic:nvPicPr>
+                    <pic:cNvPr id="82" name="Google Shape;82;p17"/>
+                    <pic:cNvPicPr preferRelativeResize="0"/>
+                  </pic:nvPicPr>
+                  <pic:blipFill>
+                    <a:blip r:embed="rId7">
+                      <a:alphaModFix/>
+                    </a:blip>
+                    <a:stretch>
+                      <a:fillRect/>
+                    </a:stretch>
+                  </pic:blipFill>
+                  <pic:spPr>
+                    <a:xfrm>
+                      <a:off x="0" y="0"/>
+                      <a:ext cx="5731510" cy="2258695"/>
+                    </a:xfrm>
+                    <a:prstGeom prst="rect">
+                      <a:avLst/>
+                    </a:prstGeom>
+                    <a:noFill/>
+                    <a:ln>
+                      <a:noFill/>
+                    </a:ln>
+                  </pic:spPr>
+                </pic:pic>
+              </a:graphicData>
+            </a:graphic>
+          </wp:inline>
+        </w:drawing>
+      </w:r>
+    </w:p>
+    <w:p>
+      <w:pPr>
+        <w:pStyle w:val="ListParagraph"/>
+        <w:rPr>
+          <w:rFonts w:ascii="Times New Roman" w:hAnsi="Times New Roman" w:cs="Times New Roman"/>
+          <w:sz w:val="24"/>
+          <w:szCs w:val="24"/>
+        </w:rPr>
+      </w:pPr>
+    </w:p>
+    <w:p>
+      <w:pPr>
+        <w:pStyle w:val="ListParagraph"/>
+        <w:rPr>
+          <w:rFonts w:ascii="Times New Roman" w:hAnsi="Times New Roman" w:cs="Times New Roman"/>
+          <w:sz w:val="24"/>
+          <w:szCs w:val="24"/>
+        </w:rPr>
+      </w:pPr>
+    </w:p>
+    <w:p>
+      <w:pPr>
+        <w:pStyle w:val="ListParagraph"/>
+        <w:numPr>
+          <w:ilvl w:val="0"/>
+          <w:numId w:val="3"/>
+        </w:numPr>
+        <w:rPr>
+          <w:rFonts w:ascii="Times New Roman" w:hAnsi="Times New Roman" w:cs="Times New Roman"/>
+          <w:sz w:val="24"/>
+          <w:szCs w:val="24"/>
+        </w:rPr>
+      </w:pPr>
+      <w:r>
+        <w:rPr>
+          <w:rFonts w:ascii="Times New Roman" w:hAnsi="Times New Roman" w:cs="Times New Roman"/>
+          <w:sz w:val="24"/>
+          <w:szCs w:val="24"/>
+        </w:rPr>
+        <w:t>As your notice, there 4 files (which are keyword files) are created under scenarios resource file as shown in figure below</w:t>
+      </w:r>
+      <w:r>
+        <w:rPr>
+          <w:rFonts w:ascii="Times New Roman" w:hAnsi="Times New Roman" w:cs="Times New Roman"/>
+          <w:sz w:val="24"/>
+          <w:szCs w:val="24"/>
+        </w:rPr>
+        <w:t>:</w:t>
+      </w:r>
+    </w:p>
+    <w:p>
+      <w:pPr>
+        <w:pStyle w:val="ListParagraph"/>
+        <w:rPr>
+          <w:rFonts w:ascii="Times New Roman" w:hAnsi="Times New Roman" w:cs="Times New Roman"/>
+          <w:sz w:val="24"/>
+          <w:szCs w:val="24"/>
+        </w:rPr>
+      </w:pPr>
+    </w:p>
+    <w:p>
+      <w:pPr>
+        <w:pStyle w:val="ListParagraph"/>
+        <w:rPr>
+          <w:rFonts w:ascii="Times New Roman" w:hAnsi="Times New Roman" w:cs="Times New Roman"/>
+          <w:sz w:val="24"/>
+          <w:szCs w:val="24"/>
+        </w:rPr>
+      </w:pPr>
+      <w:r>
+        <w:rPr>
+          <w:rFonts w:ascii="Times New Roman" w:hAnsi="Times New Roman" w:cs="Times New Roman"/>
+          <w:sz w:val="24"/>
+          <w:szCs w:val="24"/>
+        </w:rPr>
+        <w:drawing>
+          <wp:inline distT="0" distB="0" distL="0" distR="0" wp14:anchorId="15B045E4" wp14:editId="5454C26B">
+            <wp:extent cx="5731510" cy="2440940"/>
+            <wp:effectExtent l="0" t="0" r="2540" b="0"/>
+            <wp:docPr id="88" name="Google Shape;88;p18"/>
+            <wp:cNvGraphicFramePr/>
+            <a:graphic xmlns:a="http://schemas.openxmlformats.org/drawingml/2006/main">
+              <a:graphicData uri="http://schemas.openxmlformats.org/drawingml/2006/picture">
+                <pic:pic xmlns:pic="http://schemas.openxmlformats.org/drawingml/2006/picture">
+                  <pic:nvPicPr>
+                    <pic:cNvPr id="88" name="Google Shape;88;p18"/>
+                    <pic:cNvPicPr preferRelativeResize="0"/>
+                  </pic:nvPicPr>
+                  <pic:blipFill rotWithShape="1">
+                    <a:blip r:embed="rId8">
+                      <a:alphaModFix/>
+                    </a:blip>
+                    <a:srcRect l="856" t="7950" r="13534" b="23631"/>
+                    <a:stretch/>
+                  </pic:blipFill>
+                  <pic:spPr>
+                    <a:xfrm>
+                      <a:off x="0" y="0"/>
+                      <a:ext cx="5731510" cy="2440940"/>
+                    </a:xfrm>
+                    <a:prstGeom prst="rect">
+                      <a:avLst/>
+                    </a:prstGeom>
+                    <a:noFill/>
+                    <a:ln>
+                      <a:noFill/>
+                    </a:ln>
+                  </pic:spPr>
+                </pic:pic>
+              </a:graphicData>
+            </a:graphic>
+          </wp:inline>
+        </w:drawing>
+      </w:r>
+    </w:p>
+    <w:p>
+      <w:pPr>
+        <w:pStyle w:val="ListParagraph"/>
+        <w:rPr>
+          <w:rFonts w:ascii="Times New Roman" w:hAnsi="Times New Roman" w:cs="Times New Roman"/>
+          <w:sz w:val="24"/>
+          <w:szCs w:val="24"/>
+        </w:rPr>
+      </w:pPr>
+    </w:p>
+    <w:p>
+      <w:pPr>
+        <w:pStyle w:val="ListParagraph"/>
+        <w:numPr>
+          <w:ilvl w:val="0"/>
+          <w:numId w:val="3"/>
+        </w:numPr>
+        <w:rPr>
+          <w:rFonts w:ascii="Times New Roman" w:hAnsi="Times New Roman" w:cs="Times New Roman"/>
+          <w:sz w:val="24"/>
+          <w:szCs w:val="24"/>
+        </w:rPr>
+      </w:pPr>
+      <w:r>
+        <w:rPr>
+          <w:rFonts w:ascii="Times New Roman" w:hAnsi="Times New Roman" w:cs="Times New Roman"/>
+          <w:sz w:val="24"/>
+          <w:szCs w:val="24"/>
+          <w:lang w:val="en"/>
+        </w:rPr>
+        <w:t>Add selenium component (steps), xpath and value into scenario file as shown in below:</w:t>
+      </w:r>
+    </w:p>
+    <w:p>
+      <w:pPr>
+        <w:pStyle w:val="ListParagraph"/>
+        <w:rPr>
+          <w:rFonts w:ascii="Times New Roman" w:hAnsi="Times New Roman" w:cs="Times New Roman"/>
+          <w:sz w:val="24"/>
+          <w:szCs w:val="24"/>
+        </w:rPr>
+      </w:pPr>
+    </w:p>
+    <w:p>
+      <w:pPr>
+        <w:pStyle w:val="ListParagraph"/>
+        <w:rPr>
+          <w:rFonts w:ascii="Times New Roman" w:hAnsi="Times New Roman" w:cs="Times New Roman"/>
+          <w:sz w:val="24"/>
+          <w:szCs w:val="24"/>
+        </w:rPr>
+      </w:pPr>
+      <w:r>
+        <w:rPr>
+          <w:rFonts w:ascii="Times New Roman" w:hAnsi="Times New Roman" w:cs="Times New Roman"/>
+          <w:sz w:val="24"/>
+          <w:szCs w:val="24"/>
+        </w:rPr>
+        <w:lastRenderedPageBreak/>
+        <w:drawing>
+          <wp:inline distT="0" distB="0" distL="0" distR="0" wp14:anchorId="2C67D572" wp14:editId="41AEE0C6">
+            <wp:extent cx="5731510" cy="2153920"/>
+            <wp:effectExtent l="0" t="0" r="2540" b="0"/>
+            <wp:docPr id="94" name="Google Shape;94;p19"/>
+            <wp:cNvGraphicFramePr/>
+            <a:graphic xmlns:a="http://schemas.openxmlformats.org/drawingml/2006/main">
+              <a:graphicData uri="http://schemas.openxmlformats.org/drawingml/2006/picture">
+                <pic:pic xmlns:pic="http://schemas.openxmlformats.org/drawingml/2006/picture">
+                  <pic:nvPicPr>
+                    <pic:cNvPr id="94" name="Google Shape;94;p19"/>
+                    <pic:cNvPicPr preferRelativeResize="0"/>
+                  </pic:nvPicPr>
+                  <pic:blipFill>
+                    <a:blip r:embed="rId9">
+                      <a:alphaModFix/>
+                    </a:blip>
+                    <a:stretch>
+                      <a:fillRect/>
+                    </a:stretch>
+                  </pic:blipFill>
+                  <pic:spPr>
+                    <a:xfrm>
+                      <a:off x="0" y="0"/>
+                      <a:ext cx="5731510" cy="2153920"/>
+                    </a:xfrm>
+                    <a:prstGeom prst="rect">
+                      <a:avLst/>
+                    </a:prstGeom>
+                    <a:noFill/>
+                    <a:ln>
+                      <a:noFill/>
+                    </a:ln>
+                  </pic:spPr>
+                </pic:pic>
+              </a:graphicData>
+            </a:graphic>
+          </wp:inline>
+        </w:drawing>
+      </w:r>
+    </w:p>
+    <w:p>
+      <w:pPr>
+        <w:pStyle w:val="ListParagraph"/>
+        <w:rPr>
+          <w:rFonts w:ascii="Times New Roman" w:hAnsi="Times New Roman" w:cs="Times New Roman"/>
+          <w:sz w:val="24"/>
+          <w:szCs w:val="24"/>
+        </w:rPr>
+      </w:pPr>
+    </w:p>
+    <w:p>
+      <w:pPr>
+        <w:pStyle w:val="ListParagraph"/>
+        <w:rPr>
+          <w:rFonts w:ascii="Times New Roman" w:hAnsi="Times New Roman" w:cs="Times New Roman"/>
+          <w:sz w:val="24"/>
+          <w:szCs w:val="24"/>
+        </w:rPr>
+      </w:pPr>
+    </w:p>
+    <w:p>
+      <w:pPr>
+        <w:pStyle w:val="ListParagraph"/>
+        <w:numPr>
+          <w:ilvl w:val="0"/>
+          <w:numId w:val="3"/>
+        </w:numPr>
+        <w:rPr>
+          <w:rFonts w:ascii="Times New Roman" w:hAnsi="Times New Roman" w:cs="Times New Roman"/>
+          <w:sz w:val="24"/>
+          <w:szCs w:val="24"/>
+        </w:rPr>
+      </w:pPr>
+      <w:r>
+        <w:rPr>
+          <w:rFonts w:ascii="Times New Roman" w:hAnsi="Times New Roman" w:cs="Times New Roman"/>
+          <w:sz w:val="24"/>
+          <w:szCs w:val="24"/>
+        </w:rPr>
+        <w:t>Set test cases in all scenarios.</w:t>
+      </w:r>
+    </w:p>
+    <w:p>
+      <w:pPr>
+        <w:rPr>
+          <w:rFonts w:ascii="Times New Roman" w:hAnsi="Times New Roman" w:cs="Times New Roman"/>
+          <w:sz w:val="24"/>
+          <w:szCs w:val="24"/>
+        </w:rPr>
+      </w:pPr>
+    </w:p>
+    <w:p>
+      <w:pPr>
+        <w:rPr>
+          <w:rFonts w:ascii="Times New Roman" w:hAnsi="Times New Roman" w:cs="Times New Roman"/>
+          <w:sz w:val="24"/>
+          <w:szCs w:val="24"/>
+        </w:rPr>
+      </w:pPr>
+      <w:r>
+        <w:rPr>
+          <w:rFonts w:ascii="Times New Roman" w:hAnsi="Times New Roman" w:cs="Times New Roman"/>
+          <w:sz w:val="24"/>
+          <w:szCs w:val="24"/>
+        </w:rPr>
+        <w:t xml:space="preserve">Step 2: </w:t>
+      </w:r>
+      <w:r>
+        <w:rPr>
+          <w:rFonts w:ascii="Times New Roman" w:hAnsi="Times New Roman" w:cs="Times New Roman"/>
+          <w:sz w:val="24"/>
+          <w:szCs w:val="24"/>
+        </w:rPr>
+        <w:t>Create BDD</w:t>
+      </w:r>
+    </w:p>
+    <w:p>
+      <w:pPr>
+        <w:rPr>
+          <w:rFonts w:ascii="Times New Roman" w:hAnsi="Times New Roman" w:cs="Times New Roman"/>
+          <w:sz w:val="24"/>
+          <w:szCs w:val="24"/>
+        </w:rPr>
+      </w:pPr>
+    </w:p>
+    <w:p>
+      <w:pPr>
+        <w:pStyle w:val="ListParagraph"/>
+        <w:numPr>
+          <w:ilvl w:val="0"/>
+          <w:numId w:val="6"/>
+        </w:numPr>
+        <w:rPr>
+          <w:rFonts w:ascii="Times New Roman" w:hAnsi="Times New Roman" w:cs="Times New Roman"/>
+          <w:sz w:val="24"/>
+          <w:szCs w:val="24"/>
+        </w:rPr>
+      </w:pPr>
+      <w:r>
+        <w:rPr>
+          <w:rFonts w:ascii="Times New Roman" w:hAnsi="Times New Roman" w:cs="Times New Roman"/>
+          <w:sz w:val="24"/>
+          <w:szCs w:val="24"/>
+          <w:lang w:val="en"/>
+        </w:rPr>
+        <w:t>Create text suit for BDD under main directory. Then, add SeleniumLibrary and click ‘Resource’ as shown in below:</w:t>
+      </w:r>
+    </w:p>
+    <w:p>
+      <w:pPr>
+        <w:pStyle w:val="ListParagraph"/>
+        <w:rPr>
+          <w:rFonts w:ascii="Times New Roman" w:hAnsi="Times New Roman" w:cs="Times New Roman"/>
+          <w:sz w:val="24"/>
+          <w:szCs w:val="24"/>
+          <w:lang w:val="en"/>
+        </w:rPr>
+      </w:pPr>
+    </w:p>
+    <w:p>
+      <w:pPr>
+        <w:pStyle w:val="ListParagraph"/>
+        <w:rPr>
+          <w:rFonts w:ascii="Times New Roman" w:hAnsi="Times New Roman" w:cs="Times New Roman"/>
+          <w:sz w:val="24"/>
+          <w:szCs w:val="24"/>
+        </w:rPr>
+      </w:pPr>
+      <w:r>
+        <w:rPr>
+          <w:rFonts w:ascii="Times New Roman" w:hAnsi="Times New Roman" w:cs="Times New Roman"/>
+          <w:sz w:val="24"/>
+          <w:szCs w:val="24"/>
+        </w:rPr>
+        <w:drawing>
+          <wp:inline distT="0" distB="0" distL="0" distR="0" wp14:anchorId="5B53BC4B" wp14:editId="7C45996E">
+            <wp:extent cx="5731510" cy="2016125"/>
+            <wp:effectExtent l="0" t="0" r="2540" b="3175"/>
+            <wp:docPr id="100" name="Google Shape;100;p20"/>
+            <wp:cNvGraphicFramePr/>
+            <a:graphic xmlns:a="http://schemas.openxmlformats.org/drawingml/2006/main">
+              <a:graphicData uri="http://schemas.openxmlformats.org/drawingml/2006/picture">
+                <pic:pic xmlns:pic="http://schemas.openxmlformats.org/drawingml/2006/picture">
+                  <pic:nvPicPr>
+                    <pic:cNvPr id="100" name="Google Shape;100;p20"/>
+                    <pic:cNvPicPr preferRelativeResize="0"/>
+                  </pic:nvPicPr>
+                  <pic:blipFill>
+                    <a:blip r:embed="rId10">
+                      <a:alphaModFix/>
+                    </a:blip>
+                    <a:stretch>
+                      <a:fillRect/>
+                    </a:stretch>
+                  </pic:blipFill>
+                  <pic:spPr>
+                    <a:xfrm>
+                      <a:off x="0" y="0"/>
+                      <a:ext cx="5731510" cy="2016125"/>
+                    </a:xfrm>
+                    <a:prstGeom prst="rect">
+                      <a:avLst/>
+                    </a:prstGeom>
+                    <a:noFill/>
+                    <a:ln>
+                      <a:noFill/>
+                    </a:ln>
+                  </pic:spPr>
+                </pic:pic>
+              </a:graphicData>
+            </a:graphic>
+          </wp:inline>
+        </w:drawing>
+      </w:r>
+    </w:p>
+    <w:p>
+      <w:pPr>
+        <w:pStyle w:val="ListParagraph"/>
+        <w:rPr>
+          <w:rFonts w:ascii="Times New Roman" w:hAnsi="Times New Roman" w:cs="Times New Roman"/>
+          <w:sz w:val="24"/>
+          <w:szCs w:val="24"/>
+        </w:rPr>
+      </w:pPr>
+    </w:p>
+    <w:p>
+      <w:pPr>
+        <w:pStyle w:val="ListParagraph"/>
+        <w:rPr>
+          <w:rFonts w:ascii="Times New Roman" w:hAnsi="Times New Roman" w:cs="Times New Roman"/>
+          <w:sz w:val="24"/>
+          <w:szCs w:val="24"/>
+        </w:rPr>
+      </w:pPr>
+    </w:p>
+    <w:p>
+      <w:pPr>
+        <w:pStyle w:val="ListParagraph"/>
+        <w:numPr>
+          <w:ilvl w:val="0"/>
+          <w:numId w:val="6"/>
+        </w:numPr>
+        <w:rPr>
+          <w:rFonts w:ascii="Times New Roman" w:hAnsi="Times New Roman" w:cs="Times New Roman"/>
+          <w:sz w:val="24"/>
+          <w:szCs w:val="24"/>
+        </w:rPr>
+      </w:pPr>
+      <w:r>
+        <w:rPr>
+          <w:rFonts w:ascii="Times New Roman" w:hAnsi="Times New Roman" w:cs="Times New Roman"/>
+          <w:sz w:val="24"/>
+          <w:szCs w:val="24"/>
+          <w:lang w:val="en"/>
+        </w:rPr>
+        <w:t xml:space="preserve">‘Resource’ window will be popped up. Browse scenario resource file as shown in below and click OK. </w:t>
+      </w:r>
+    </w:p>
+    <w:p>
+      <w:pPr>
+        <w:pStyle w:val="ListParagraph"/>
+        <w:rPr>
+          <w:rFonts w:ascii="Times New Roman" w:hAnsi="Times New Roman" w:cs="Times New Roman"/>
+          <w:sz w:val="24"/>
+          <w:szCs w:val="24"/>
+          <w:lang w:val="en"/>
+        </w:rPr>
+      </w:pPr>
+    </w:p>
+    <w:p>
+      <w:pPr>
+        <w:pStyle w:val="ListParagraph"/>
+        <w:rPr>
+          <w:rFonts w:ascii="Times New Roman" w:hAnsi="Times New Roman" w:cs="Times New Roman"/>
+          <w:sz w:val="24"/>
+          <w:szCs w:val="24"/>
+        </w:rPr>
+      </w:pPr>
+      <w:r>
+        <w:rPr>
+          <w:rFonts w:ascii="Times New Roman" w:hAnsi="Times New Roman" w:cs="Times New Roman"/>
+          <w:sz w:val="24"/>
+          <w:szCs w:val="24"/>
+        </w:rPr>
+        <w:drawing>
+          <wp:inline distT="0" distB="0" distL="0" distR="0" wp14:anchorId="2F9F43D8" wp14:editId="2652DBA2">
+            <wp:extent cx="4400550" cy="1276350"/>
+            <wp:effectExtent l="0" t="0" r="0" b="0"/>
+            <wp:docPr id="107" name="Google Shape;107;p21"/>
+            <wp:cNvGraphicFramePr/>
+            <a:graphic xmlns:a="http://schemas.openxmlformats.org/drawingml/2006/main">
+              <a:graphicData uri="http://schemas.openxmlformats.org/drawingml/2006/picture">
+                <pic:pic xmlns:pic="http://schemas.openxmlformats.org/drawingml/2006/picture">
+                  <pic:nvPicPr>
+                    <pic:cNvPr id="107" name="Google Shape;107;p21"/>
+                    <pic:cNvPicPr preferRelativeResize="0"/>
+                  </pic:nvPicPr>
+                  <pic:blipFill>
+                    <a:blip r:embed="rId11">
+                      <a:alphaModFix/>
+                    </a:blip>
+                    <a:stretch>
+                      <a:fillRect/>
+                    </a:stretch>
+                  </pic:blipFill>
+                  <pic:spPr>
+                    <a:xfrm>
+                      <a:off x="0" y="0"/>
+                      <a:ext cx="4401677" cy="1276677"/>
+                    </a:xfrm>
+                    <a:prstGeom prst="rect">
+                      <a:avLst/>
+                    </a:prstGeom>
+                    <a:noFill/>
+                    <a:ln>
+                      <a:noFill/>
+                    </a:ln>
+                  </pic:spPr>
+                </pic:pic>
+              </a:graphicData>
+            </a:graphic>
+          </wp:inline>
+        </w:drawing>
+      </w:r>
+    </w:p>
+    <w:p>
+      <w:pPr>
+        <w:pStyle w:val="ListParagraph"/>
+        <w:rPr>
+          <w:rFonts w:ascii="Times New Roman" w:hAnsi="Times New Roman" w:cs="Times New Roman"/>
+          <w:sz w:val="24"/>
+          <w:szCs w:val="24"/>
+        </w:rPr>
+      </w:pPr>
+    </w:p>
+    <w:p>
+      <w:pPr>
+        <w:pStyle w:val="ListParagraph"/>
+        <w:numPr>
+          <w:ilvl w:val="0"/>
+          <w:numId w:val="6"/>
+        </w:numPr>
+        <w:rPr>
+          <w:rFonts w:ascii="Times New Roman" w:hAnsi="Times New Roman" w:cs="Times New Roman"/>
+          <w:sz w:val="24"/>
+          <w:szCs w:val="24"/>
+        </w:rPr>
+      </w:pPr>
+      <w:r>
+        <w:rPr>
+          <w:rFonts w:ascii="Times New Roman" w:hAnsi="Times New Roman" w:cs="Times New Roman"/>
+          <w:sz w:val="24"/>
+          <w:szCs w:val="24"/>
+          <w:lang w:val="en"/>
+        </w:rPr>
+        <w:lastRenderedPageBreak/>
+        <w:t>The list of added library and resource is shown. If library and resource are invalid, colour of library and resource word become red.</w:t>
+      </w:r>
+    </w:p>
+    <w:p>
+      <w:pPr>
+        <w:rPr>
+          <w:rFonts w:ascii="Times New Roman" w:hAnsi="Times New Roman" w:cs="Times New Roman"/>
+          <w:sz w:val="24"/>
+          <w:szCs w:val="24"/>
+        </w:rPr>
+      </w:pPr>
+    </w:p>
+    <w:p>
+      <w:pPr>
+        <w:jc w:val="center"/>
+        <w:rPr>
+          <w:rFonts w:ascii="Times New Roman" w:hAnsi="Times New Roman" w:cs="Times New Roman"/>
+          <w:sz w:val="24"/>
+          <w:szCs w:val="24"/>
+        </w:rPr>
+      </w:pPr>
+      <w:r>
+        <w:rPr>
+          <w:rFonts w:ascii="Times New Roman" w:hAnsi="Times New Roman" w:cs="Times New Roman"/>
+          <w:sz w:val="24"/>
+          <w:szCs w:val="24"/>
+        </w:rPr>
+        <w:drawing>
+          <wp:inline distT="0" distB="0" distL="0" distR="0" wp14:anchorId="6A3AFEF4" wp14:editId="4CEAAAB9">
+            <wp:extent cx="4239250" cy="2012400"/>
+            <wp:effectExtent l="0" t="0" r="9525" b="6985"/>
+            <wp:docPr id="108" name="Google Shape;108;p21"/>
+            <wp:cNvGraphicFramePr/>
+            <a:graphic xmlns:a="http://schemas.openxmlformats.org/drawingml/2006/main">
+              <a:graphicData uri="http://schemas.openxmlformats.org/drawingml/2006/picture">
+                <pic:pic xmlns:pic="http://schemas.openxmlformats.org/drawingml/2006/picture">
+                  <pic:nvPicPr>
+                    <pic:cNvPr id="108" name="Google Shape;108;p21"/>
+                    <pic:cNvPicPr preferRelativeResize="0"/>
+                  </pic:nvPicPr>
+                  <pic:blipFill>
+                    <a:blip r:embed="rId12">
+                      <a:alphaModFix/>
+                    </a:blip>
+                    <a:stretch>
+                      <a:fillRect/>
+                    </a:stretch>
+                  </pic:blipFill>
+                  <pic:spPr>
+                    <a:xfrm>
+                      <a:off x="0" y="0"/>
+                      <a:ext cx="4239250" cy="2012400"/>
+                    </a:xfrm>
+                    <a:prstGeom prst="rect">
+                      <a:avLst/>
+                    </a:prstGeom>
+                    <a:noFill/>
+                    <a:ln>
+                      <a:noFill/>
+                    </a:ln>
+                  </pic:spPr>
+                </pic:pic>
+              </a:graphicData>
+            </a:graphic>
+          </wp:inline>
+        </w:drawing>
+      </w:r>
+    </w:p>
+    <w:p>
+      <w:pPr>
+        <w:rPr>
+          <w:rFonts w:ascii="Times New Roman" w:hAnsi="Times New Roman" w:cs="Times New Roman"/>
+          <w:sz w:val="24"/>
+          <w:szCs w:val="24"/>
+        </w:rPr>
+      </w:pPr>
+    </w:p>
+    <w:p>
+      <w:pPr>
+        <w:pStyle w:val="ListParagraph"/>
+        <w:numPr>
+          <w:ilvl w:val="0"/>
+          <w:numId w:val="6"/>
+        </w:numPr>
+        <w:rPr>
+          <w:rFonts w:ascii="Times New Roman" w:hAnsi="Times New Roman" w:cs="Times New Roman"/>
+          <w:sz w:val="24"/>
+          <w:szCs w:val="24"/>
+        </w:rPr>
+      </w:pPr>
+      <w:r>
+        <w:rPr>
+          <w:rFonts w:ascii="Times New Roman" w:hAnsi="Times New Roman" w:cs="Times New Roman"/>
+          <w:sz w:val="24"/>
+          <w:szCs w:val="24"/>
+          <w:lang w:val="en"/>
+        </w:rPr>
+        <w:t>After that, create test case under BDD test suit and then click it.</w:t>
+      </w:r>
+    </w:p>
+    <w:p>
+      <w:pPr>
+        <w:pStyle w:val="ListParagraph"/>
+        <w:rPr>
+          <w:rFonts w:ascii="Times New Roman" w:hAnsi="Times New Roman" w:cs="Times New Roman"/>
+          <w:sz w:val="24"/>
+          <w:szCs w:val="24"/>
+        </w:rPr>
+      </w:pPr>
+    </w:p>
+    <w:p>
+      <w:pPr>
+        <w:pStyle w:val="ListParagraph"/>
+        <w:numPr>
+          <w:ilvl w:val="0"/>
+          <w:numId w:val="6"/>
+        </w:numPr>
+        <w:rPr>
+          <w:rFonts w:ascii="Times New Roman" w:hAnsi="Times New Roman" w:cs="Times New Roman"/>
+          <w:sz w:val="24"/>
+          <w:szCs w:val="24"/>
+        </w:rPr>
+      </w:pPr>
+      <w:r>
+        <w:rPr>
+          <w:rFonts w:ascii="Times New Roman" w:hAnsi="Times New Roman" w:cs="Times New Roman"/>
+          <w:sz w:val="24"/>
+          <w:szCs w:val="24"/>
+          <w:lang w:val="en"/>
+        </w:rPr>
+        <w:t>Write down scenarios into table in Edit tab (include Given, When, And, and Then) as shown in below:</w:t>
+      </w:r>
+    </w:p>
+    <w:p>
+      <w:pPr>
+        <w:pStyle w:val="ListParagraph"/>
+        <w:rPr>
+          <w:rFonts w:ascii="Times New Roman" w:hAnsi="Times New Roman" w:cs="Times New Roman"/>
+          <w:sz w:val="24"/>
+          <w:szCs w:val="24"/>
+        </w:rPr>
+      </w:pPr>
+    </w:p>
+    <w:p>
+      <w:pPr>
+        <w:pStyle w:val="ListParagraph"/>
+        <w:rPr>
+          <w:rFonts w:ascii="Times New Roman" w:hAnsi="Times New Roman" w:cs="Times New Roman"/>
+          <w:sz w:val="24"/>
+          <w:szCs w:val="24"/>
+        </w:rPr>
+      </w:pPr>
+      <w:r>
+        <w:rPr>
+          <w:rFonts w:ascii="Times New Roman" w:hAnsi="Times New Roman" w:cs="Times New Roman"/>
+          <w:sz w:val="24"/>
+          <w:szCs w:val="24"/>
+        </w:rPr>
+        <w:drawing>
+          <wp:inline distT="0" distB="0" distL="0" distR="0" wp14:anchorId="478265AE" wp14:editId="720CE129">
+            <wp:extent cx="5731510" cy="2346960"/>
+            <wp:effectExtent l="0" t="0" r="2540" b="0"/>
+            <wp:docPr id="114" name="Google Shape;114;p22"/>
+            <wp:cNvGraphicFramePr/>
+            <a:graphic xmlns:a="http://schemas.openxmlformats.org/drawingml/2006/main">
+              <a:graphicData uri="http://schemas.openxmlformats.org/drawingml/2006/picture">
+                <pic:pic xmlns:pic="http://schemas.openxmlformats.org/drawingml/2006/picture">
+                  <pic:nvPicPr>
+                    <pic:cNvPr id="114" name="Google Shape;114;p22"/>
+                    <pic:cNvPicPr preferRelativeResize="0"/>
+                  </pic:nvPicPr>
+                  <pic:blipFill>
+                    <a:blip r:embed="rId13">
+                      <a:alphaModFix/>
+                    </a:blip>
+                    <a:stretch>
+                      <a:fillRect/>
+                    </a:stretch>
+                  </pic:blipFill>
+                  <pic:spPr>
+                    <a:xfrm>
+                      <a:off x="0" y="0"/>
+                      <a:ext cx="5731510" cy="2346960"/>
+                    </a:xfrm>
+                    <a:prstGeom prst="rect">
+                      <a:avLst/>
+                    </a:prstGeom>
+                    <a:noFill/>
+                    <a:ln>
+                      <a:noFill/>
+                    </a:ln>
+                  </pic:spPr>
+                </pic:pic>
+              </a:graphicData>
+            </a:graphic>
+          </wp:inline>
+        </w:drawing>
+      </w:r>
+    </w:p>
+    <w:p>
+      <w:pPr>
+        <w:pStyle w:val="ListParagraph"/>
+        <w:rPr>
+          <w:rFonts w:ascii="Times New Roman" w:hAnsi="Times New Roman" w:cs="Times New Roman"/>
+          <w:sz w:val="24"/>
+          <w:szCs w:val="24"/>
+        </w:rPr>
+      </w:pPr>
+    </w:p>
+    <w:p>
+      <w:pPr>
+        <w:pStyle w:val="ListParagraph"/>
+        <w:numPr>
+          <w:ilvl w:val="0"/>
+          <w:numId w:val="6"/>
+        </w:numPr>
+        <w:rPr>
+          <w:rFonts w:ascii="Times New Roman" w:hAnsi="Times New Roman" w:cs="Times New Roman"/>
+          <w:sz w:val="24"/>
+          <w:szCs w:val="24"/>
+        </w:rPr>
+      </w:pPr>
+      <w:r>
+        <w:rPr>
+          <w:rFonts w:ascii="Times New Roman" w:hAnsi="Times New Roman" w:cs="Times New Roman"/>
+          <w:sz w:val="24"/>
+          <w:szCs w:val="24"/>
+          <w:lang w:val="en"/>
+        </w:rPr>
+        <w:t>Finally, go to Run tab. Next, tick a box on test case and then click Start</w:t>
+      </w:r>
+    </w:p>
+    <w:p>
+      <w:pPr>
+        <w:pStyle w:val="ListParagraph"/>
+        <w:rPr>
+          <w:rFonts w:ascii="Times New Roman" w:hAnsi="Times New Roman" w:cs="Times New Roman"/>
+          <w:sz w:val="24"/>
+          <w:szCs w:val="24"/>
+        </w:rPr>
+      </w:pPr>
+    </w:p>
+    <w:p>
+      <w:pPr>
+        <w:pStyle w:val="ListParagraph"/>
+        <w:rPr>
+          <w:rFonts w:ascii="Times New Roman" w:hAnsi="Times New Roman" w:cs="Times New Roman"/>
+          <w:sz w:val="24"/>
+          <w:szCs w:val="24"/>
+        </w:rPr>
+      </w:pPr>
       <w:bookmarkStart w:id="0" w:name="_GoBack"/>
+      <w:r>
+        <w:rPr>
+          <w:rFonts w:ascii="Times New Roman" w:hAnsi="Times New Roman" w:cs="Times New Roman"/>
+          <w:sz w:val="24"/>
+          <w:szCs w:val="24"/>
+        </w:rPr>
+        <w:drawing>
+          <wp:inline distT="0" distB="0" distL="0" distR="0" wp14:anchorId="010D2A2A" wp14:editId="20F04605">
+            <wp:extent cx="4743450" cy="1581150"/>
+            <wp:effectExtent l="0" t="0" r="0" b="0"/>
+            <wp:docPr id="120" name="Google Shape;120;p23"/>
+            <wp:cNvGraphicFramePr/>
+            <a:graphic xmlns:a="http://schemas.openxmlformats.org/drawingml/2006/main">
+              <a:graphicData uri="http://schemas.openxmlformats.org/drawingml/2006/picture">
+                <pic:pic xmlns:pic="http://schemas.openxmlformats.org/drawingml/2006/picture">
+                  <pic:nvPicPr>
+                    <pic:cNvPr id="120" name="Google Shape;120;p23"/>
+                    <pic:cNvPicPr preferRelativeResize="0"/>
+                  </pic:nvPicPr>
+                  <pic:blipFill>
+                    <a:blip r:embed="rId14">
+                      <a:alphaModFix/>
+                    </a:blip>
+                    <a:stretch>
+                      <a:fillRect/>
+                    </a:stretch>
+                  </pic:blipFill>
+                  <pic:spPr>
+                    <a:xfrm>
+                      <a:off x="0" y="0"/>
+                      <a:ext cx="4743450" cy="1581150"/>
+                    </a:xfrm>
+                    <a:prstGeom prst="rect">
+                      <a:avLst/>
+                    </a:prstGeom>
+                    <a:noFill/>
+                    <a:ln>
+                      <a:noFill/>
+                    </a:ln>
+                  </pic:spPr>
+                </pic:pic>
+              </a:graphicData>
+            </a:graphic>
+          </wp:inline>
+        </w:drawing>
+      </w:r>
       <w:bookmarkEnd w:id="0"/>
+    </w:p>
+    <w:p>
+      <w:pPr>
+        <w:pStyle w:val="ListParagraph"/>
+        <w:ind w:left="1080"/>
+        <w:rPr>
+          <w:rFonts w:ascii="Times New Roman" w:hAnsi="Times New Roman" w:cs="Times New Roman"/>
+          <w:sz w:val="24"/>
+          <w:szCs w:val="24"/>
+        </w:rPr>
+      </w:pPr>
     </w:p>
     <w:p>
       <w:pPr>
@@ -1012,6 +2499,273 @@
     </w:lvl>
   </w:abstractNum>
   <w:abstractNum w:abstractNumId="1">
+    <w:nsid w:val="1A2E1EB5"/>
+    <w:multiLevelType w:val="hybridMultilevel"/>
+    <w:tmpl w:val="F0CA3136"/>
+    <w:lvl w:ilvl="0" w:tplc="358206D2">
+      <w:start w:val="1"/>
+      <w:numFmt w:val="lowerRoman"/>
+      <w:lvlText w:val="%1."/>
+      <w:lvlJc w:val="left"/>
+      <w:pPr>
+        <w:ind w:left="1080" w:hanging="720"/>
+      </w:pPr>
+      <w:rPr>
+        <w:rFonts w:hint="default"/>
+      </w:rPr>
+    </w:lvl>
+    <w:lvl w:ilvl="1" w:tplc="44090019" w:tentative="1">
+      <w:start w:val="1"/>
+      <w:numFmt w:val="lowerLetter"/>
+      <w:lvlText w:val="%2."/>
+      <w:lvlJc w:val="left"/>
+      <w:pPr>
+        <w:ind w:left="1440" w:hanging="360"/>
+      </w:pPr>
+    </w:lvl>
+    <w:lvl w:ilvl="2" w:tplc="4409001B" w:tentative="1">
+      <w:start w:val="1"/>
+      <w:numFmt w:val="lowerRoman"/>
+      <w:lvlText w:val="%3."/>
+      <w:lvlJc w:val="right"/>
+      <w:pPr>
+        <w:ind w:left="2160" w:hanging="180"/>
+      </w:pPr>
+    </w:lvl>
+    <w:lvl w:ilvl="3" w:tplc="4409000F" w:tentative="1">
+      <w:start w:val="1"/>
+      <w:numFmt w:val="decimal"/>
+      <w:lvlText w:val="%4."/>
+      <w:lvlJc w:val="left"/>
+      <w:pPr>
+        <w:ind w:left="2880" w:hanging="360"/>
+      </w:pPr>
+    </w:lvl>
+    <w:lvl w:ilvl="4" w:tplc="44090019" w:tentative="1">
+      <w:start w:val="1"/>
+      <w:numFmt w:val="lowerLetter"/>
+      <w:lvlText w:val="%5."/>
+      <w:lvlJc w:val="left"/>
+      <w:pPr>
+        <w:ind w:left="3600" w:hanging="360"/>
+      </w:pPr>
+    </w:lvl>
+    <w:lvl w:ilvl="5" w:tplc="4409001B" w:tentative="1">
+      <w:start w:val="1"/>
+      <w:numFmt w:val="lowerRoman"/>
+      <w:lvlText w:val="%6."/>
+      <w:lvlJc w:val="right"/>
+      <w:pPr>
+        <w:ind w:left="4320" w:hanging="180"/>
+      </w:pPr>
+    </w:lvl>
+    <w:lvl w:ilvl="6" w:tplc="4409000F" w:tentative="1">
+      <w:start w:val="1"/>
+      <w:numFmt w:val="decimal"/>
+      <w:lvlText w:val="%7."/>
+      <w:lvlJc w:val="left"/>
+      <w:pPr>
+        <w:ind w:left="5040" w:hanging="360"/>
+      </w:pPr>
+    </w:lvl>
+    <w:lvl w:ilvl="7" w:tplc="44090019" w:tentative="1">
+      <w:start w:val="1"/>
+      <w:numFmt w:val="lowerLetter"/>
+      <w:lvlText w:val="%8."/>
+      <w:lvlJc w:val="left"/>
+      <w:pPr>
+        <w:ind w:left="5760" w:hanging="360"/>
+      </w:pPr>
+    </w:lvl>
+    <w:lvl w:ilvl="8" w:tplc="4409001B" w:tentative="1">
+      <w:start w:val="1"/>
+      <w:numFmt w:val="lowerRoman"/>
+      <w:lvlText w:val="%9."/>
+      <w:lvlJc w:val="right"/>
+      <w:pPr>
+        <w:ind w:left="6480" w:hanging="180"/>
+      </w:pPr>
+    </w:lvl>
+  </w:abstractNum>
+  <w:abstractNum w:abstractNumId="2">
+    <w:nsid w:val="21E91E9F"/>
+    <w:multiLevelType w:val="hybridMultilevel"/>
+    <w:tmpl w:val="4426B150"/>
+    <w:lvl w:ilvl="0" w:tplc="BDAE63E8">
+      <w:start w:val="1"/>
+      <w:numFmt w:val="lowerRoman"/>
+      <w:lvlText w:val="%1."/>
+      <w:lvlJc w:val="left"/>
+      <w:pPr>
+        <w:ind w:left="720" w:hanging="720"/>
+      </w:pPr>
+      <w:rPr>
+        <w:rFonts w:hint="default"/>
+      </w:rPr>
+    </w:lvl>
+    <w:lvl w:ilvl="1" w:tplc="44090019" w:tentative="1">
+      <w:start w:val="1"/>
+      <w:numFmt w:val="lowerLetter"/>
+      <w:lvlText w:val="%2."/>
+      <w:lvlJc w:val="left"/>
+      <w:pPr>
+        <w:ind w:left="1080" w:hanging="360"/>
+      </w:pPr>
+    </w:lvl>
+    <w:lvl w:ilvl="2" w:tplc="4409001B" w:tentative="1">
+      <w:start w:val="1"/>
+      <w:numFmt w:val="lowerRoman"/>
+      <w:lvlText w:val="%3."/>
+      <w:lvlJc w:val="right"/>
+      <w:pPr>
+        <w:ind w:left="1800" w:hanging="180"/>
+      </w:pPr>
+    </w:lvl>
+    <w:lvl w:ilvl="3" w:tplc="4409000F" w:tentative="1">
+      <w:start w:val="1"/>
+      <w:numFmt w:val="decimal"/>
+      <w:lvlText w:val="%4."/>
+      <w:lvlJc w:val="left"/>
+      <w:pPr>
+        <w:ind w:left="2520" w:hanging="360"/>
+      </w:pPr>
+    </w:lvl>
+    <w:lvl w:ilvl="4" w:tplc="44090019" w:tentative="1">
+      <w:start w:val="1"/>
+      <w:numFmt w:val="lowerLetter"/>
+      <w:lvlText w:val="%5."/>
+      <w:lvlJc w:val="left"/>
+      <w:pPr>
+        <w:ind w:left="3240" w:hanging="360"/>
+      </w:pPr>
+    </w:lvl>
+    <w:lvl w:ilvl="5" w:tplc="4409001B" w:tentative="1">
+      <w:start w:val="1"/>
+      <w:numFmt w:val="lowerRoman"/>
+      <w:lvlText w:val="%6."/>
+      <w:lvlJc w:val="right"/>
+      <w:pPr>
+        <w:ind w:left="3960" w:hanging="180"/>
+      </w:pPr>
+    </w:lvl>
+    <w:lvl w:ilvl="6" w:tplc="4409000F" w:tentative="1">
+      <w:start w:val="1"/>
+      <w:numFmt w:val="decimal"/>
+      <w:lvlText w:val="%7."/>
+      <w:lvlJc w:val="left"/>
+      <w:pPr>
+        <w:ind w:left="4680" w:hanging="360"/>
+      </w:pPr>
+    </w:lvl>
+    <w:lvl w:ilvl="7" w:tplc="44090019" w:tentative="1">
+      <w:start w:val="1"/>
+      <w:numFmt w:val="lowerLetter"/>
+      <w:lvlText w:val="%8."/>
+      <w:lvlJc w:val="left"/>
+      <w:pPr>
+        <w:ind w:left="5400" w:hanging="360"/>
+      </w:pPr>
+    </w:lvl>
+    <w:lvl w:ilvl="8" w:tplc="4409001B" w:tentative="1">
+      <w:start w:val="1"/>
+      <w:numFmt w:val="lowerRoman"/>
+      <w:lvlText w:val="%9."/>
+      <w:lvlJc w:val="right"/>
+      <w:pPr>
+        <w:ind w:left="6120" w:hanging="180"/>
+      </w:pPr>
+    </w:lvl>
+  </w:abstractNum>
+  <w:abstractNum w:abstractNumId="3">
+    <w:nsid w:val="6DDA10F3"/>
+    <w:multiLevelType w:val="hybridMultilevel"/>
+    <w:tmpl w:val="A7A03C48"/>
+    <w:lvl w:ilvl="0" w:tplc="5D7A639A">
+      <w:start w:val="1"/>
+      <w:numFmt w:val="lowerRoman"/>
+      <w:lvlText w:val="%1."/>
+      <w:lvlJc w:val="left"/>
+      <w:pPr>
+        <w:ind w:left="1080" w:hanging="720"/>
+      </w:pPr>
+      <w:rPr>
+        <w:rFonts w:hint="default"/>
+      </w:rPr>
+    </w:lvl>
+    <w:lvl w:ilvl="1" w:tplc="44090019" w:tentative="1">
+      <w:start w:val="1"/>
+      <w:numFmt w:val="lowerLetter"/>
+      <w:lvlText w:val="%2."/>
+      <w:lvlJc w:val="left"/>
+      <w:pPr>
+        <w:ind w:left="1440" w:hanging="360"/>
+      </w:pPr>
+    </w:lvl>
+    <w:lvl w:ilvl="2" w:tplc="4409001B" w:tentative="1">
+      <w:start w:val="1"/>
+      <w:numFmt w:val="lowerRoman"/>
+      <w:lvlText w:val="%3."/>
+      <w:lvlJc w:val="right"/>
+      <w:pPr>
+        <w:ind w:left="2160" w:hanging="180"/>
+      </w:pPr>
+    </w:lvl>
+    <w:lvl w:ilvl="3" w:tplc="4409000F" w:tentative="1">
+      <w:start w:val="1"/>
+      <w:numFmt w:val="decimal"/>
+      <w:lvlText w:val="%4."/>
+      <w:lvlJc w:val="left"/>
+      <w:pPr>
+        <w:ind w:left="2880" w:hanging="360"/>
+      </w:pPr>
+    </w:lvl>
+    <w:lvl w:ilvl="4" w:tplc="44090019" w:tentative="1">
+      <w:start w:val="1"/>
+      <w:numFmt w:val="lowerLetter"/>
+      <w:lvlText w:val="%5."/>
+      <w:lvlJc w:val="left"/>
+      <w:pPr>
+        <w:ind w:left="3600" w:hanging="360"/>
+      </w:pPr>
+    </w:lvl>
+    <w:lvl w:ilvl="5" w:tplc="4409001B" w:tentative="1">
+      <w:start w:val="1"/>
+      <w:numFmt w:val="lowerRoman"/>
+      <w:lvlText w:val="%6."/>
+      <w:lvlJc w:val="right"/>
+      <w:pPr>
+        <w:ind w:left="4320" w:hanging="180"/>
+      </w:pPr>
+    </w:lvl>
+    <w:lvl w:ilvl="6" w:tplc="4409000F" w:tentative="1">
+      <w:start w:val="1"/>
+      <w:numFmt w:val="decimal"/>
+      <w:lvlText w:val="%7."/>
+      <w:lvlJc w:val="left"/>
+      <w:pPr>
+        <w:ind w:left="5040" w:hanging="360"/>
+      </w:pPr>
+    </w:lvl>
+    <w:lvl w:ilvl="7" w:tplc="44090019" w:tentative="1">
+      <w:start w:val="1"/>
+      <w:numFmt w:val="lowerLetter"/>
+      <w:lvlText w:val="%8."/>
+      <w:lvlJc w:val="left"/>
+      <w:pPr>
+        <w:ind w:left="5760" w:hanging="360"/>
+      </w:pPr>
+    </w:lvl>
+    <w:lvl w:ilvl="8" w:tplc="4409001B" w:tentative="1">
+      <w:start w:val="1"/>
+      <w:numFmt w:val="lowerRoman"/>
+      <w:lvlText w:val="%9."/>
+      <w:lvlJc w:val="right"/>
+      <w:pPr>
+        <w:ind w:left="6480" w:hanging="180"/>
+      </w:pPr>
+    </w:lvl>
+  </w:abstractNum>
+  <w:abstractNum w:abstractNumId="4">
     <w:nsid w:val="764749A4"/>
     <w:multiLevelType w:val="hybridMultilevel"/>
     <w:tmpl w:val="A9965B26"/>
@@ -1149,11 +2903,109 @@
       </w:rPr>
     </w:lvl>
   </w:abstractNum>
+  <w:abstractNum w:abstractNumId="5">
+    <w:nsid w:val="78F75D83"/>
+    <w:multiLevelType w:val="hybridMultilevel"/>
+    <w:tmpl w:val="72A0EA5E"/>
+    <w:lvl w:ilvl="0" w:tplc="4409001B">
+      <w:start w:val="1"/>
+      <w:numFmt w:val="lowerRoman"/>
+      <w:lvlText w:val="%1."/>
+      <w:lvlJc w:val="right"/>
+      <w:pPr>
+        <w:ind w:left="720" w:hanging="360"/>
+      </w:pPr>
+    </w:lvl>
+    <w:lvl w:ilvl="1" w:tplc="44090019" w:tentative="1">
+      <w:start w:val="1"/>
+      <w:numFmt w:val="lowerLetter"/>
+      <w:lvlText w:val="%2."/>
+      <w:lvlJc w:val="left"/>
+      <w:pPr>
+        <w:ind w:left="1440" w:hanging="360"/>
+      </w:pPr>
+    </w:lvl>
+    <w:lvl w:ilvl="2" w:tplc="4409001B" w:tentative="1">
+      <w:start w:val="1"/>
+      <w:numFmt w:val="lowerRoman"/>
+      <w:lvlText w:val="%3."/>
+      <w:lvlJc w:val="right"/>
+      <w:pPr>
+        <w:ind w:left="2160" w:hanging="180"/>
+      </w:pPr>
+    </w:lvl>
+    <w:lvl w:ilvl="3" w:tplc="4409000F" w:tentative="1">
+      <w:start w:val="1"/>
+      <w:numFmt w:val="decimal"/>
+      <w:lvlText w:val="%4."/>
+      <w:lvlJc w:val="left"/>
+      <w:pPr>
+        <w:ind w:left="2880" w:hanging="360"/>
+      </w:pPr>
+    </w:lvl>
+    <w:lvl w:ilvl="4" w:tplc="44090019" w:tentative="1">
+      <w:start w:val="1"/>
+      <w:numFmt w:val="lowerLetter"/>
+      <w:lvlText w:val="%5."/>
+      <w:lvlJc w:val="left"/>
+      <w:pPr>
+        <w:ind w:left="3600" w:hanging="360"/>
+      </w:pPr>
+    </w:lvl>
+    <w:lvl w:ilvl="5" w:tplc="4409001B" w:tentative="1">
+      <w:start w:val="1"/>
+      <w:numFmt w:val="lowerRoman"/>
+      <w:lvlText w:val="%6."/>
+      <w:lvlJc w:val="right"/>
+      <w:pPr>
+        <w:ind w:left="4320" w:hanging="180"/>
+      </w:pPr>
+    </w:lvl>
+    <w:lvl w:ilvl="6" w:tplc="4409000F" w:tentative="1">
+      <w:start w:val="1"/>
+      <w:numFmt w:val="decimal"/>
+      <w:lvlText w:val="%7."/>
+      <w:lvlJc w:val="left"/>
+      <w:pPr>
+        <w:ind w:left="5040" w:hanging="360"/>
+      </w:pPr>
+    </w:lvl>
+    <w:lvl w:ilvl="7" w:tplc="44090019" w:tentative="1">
+      <w:start w:val="1"/>
+      <w:numFmt w:val="lowerLetter"/>
+      <w:lvlText w:val="%8."/>
+      <w:lvlJc w:val="left"/>
+      <w:pPr>
+        <w:ind w:left="5760" w:hanging="360"/>
+      </w:pPr>
+    </w:lvl>
+    <w:lvl w:ilvl="8" w:tplc="4409001B" w:tentative="1">
+      <w:start w:val="1"/>
+      <w:numFmt w:val="lowerRoman"/>
+      <w:lvlText w:val="%9."/>
+      <w:lvlJc w:val="right"/>
+      <w:pPr>
+        <w:ind w:left="6480" w:hanging="180"/>
+      </w:pPr>
+    </w:lvl>
+  </w:abstractNum>
   <w:num w:numId="1">
-    <w:abstractNumId w:val="1"/>
+    <w:abstractNumId w:val="4"/>
   </w:num>
   <w:num w:numId="2">
     <w:abstractNumId w:val="0"/>
+  </w:num>
+  <w:num w:numId="3">
+    <w:abstractNumId w:val="5"/>
+  </w:num>
+  <w:num w:numId="4">
+    <w:abstractNumId w:val="3"/>
+  </w:num>
+  <w:num w:numId="5">
+    <w:abstractNumId w:val="1"/>
+  </w:num>
+  <w:num w:numId="6">
+    <w:abstractNumId w:val="2"/>
   </w:num>
 </w:numbering>
 </file>
@@ -1578,6 +3430,17 @@
     <w:semiHidden/>
     <w:unhideWhenUsed/>
   </w:style>
+  <w:style w:type="paragraph" w:styleId="ListParagraph">
+    <w:name w:val="List Paragraph"/>
+    <w:basedOn w:val="Normal"/>
+    <w:uiPriority w:val="34"/>
+    <w:qFormat/>
+    <w:rsid w:val="006662C0"/>
+    <w:pPr>
+      <w:ind w:left="720"/>
+      <w:contextualSpacing/>
+    </w:pPr>
+  </w:style>
 </w:styles>
 </file>
 

</xml_diff>

<commit_message>
update 27 jun 10am
</commit_message>
<xml_diff>
--- a/Main OrangHRM/Behavior Development Driven Documentation.docx
+++ b/Main OrangHRM/Behavior Development Driven Documentation.docx
@@ -1886,7 +1886,7 @@
           <w:lang w:val="en-US"/>
         </w:rPr>
         <w:lastRenderedPageBreak/>
-        <w:t xml:space="preserve">    Given Login into </w:t>
+        <w:t xml:space="preserve">Given Login into </w:t>
       </w:r>
       <w:proofErr w:type="spellStart"/>
       <w:r>
@@ -1921,7 +1921,7 @@
           <w:szCs w:val="24"/>
           <w:lang w:val="en-US"/>
         </w:rPr>
-        <w:t xml:space="preserve">    When Navigate to admin</w:t>
+        <w:t>When Navigate to admin</w:t>
       </w:r>
     </w:p>
     <w:p>
@@ -1945,7 +1945,7 @@
           <w:szCs w:val="24"/>
           <w:lang w:val="en-US"/>
         </w:rPr>
-        <w:t xml:space="preserve">    When Navigate to nationalities</w:t>
+        <w:t>When Navigate to nationalities</w:t>
       </w:r>
     </w:p>
     <w:p>
@@ -1969,7 +1969,7 @@
           <w:szCs w:val="24"/>
           <w:lang w:val="en-US"/>
         </w:rPr>
-        <w:t xml:space="preserve">    When Choose nation 1 to delete</w:t>
+        <w:t>When Choose nation 1 to delete</w:t>
       </w:r>
     </w:p>
     <w:p>
@@ -1993,7 +1993,7 @@
           <w:szCs w:val="24"/>
           <w:lang w:val="en-US"/>
         </w:rPr>
-        <w:t xml:space="preserve">    And Click button delete</w:t>
+        <w:t>And Click button delete</w:t>
       </w:r>
     </w:p>
     <w:p>
@@ -2017,7 +2017,7 @@
           <w:szCs w:val="24"/>
           <w:lang w:val="en-US"/>
         </w:rPr>
-        <w:t xml:space="preserve">    Then Click button </w:t>
+        <w:t xml:space="preserve">Then Click button </w:t>
       </w:r>
       <w:proofErr w:type="spellStart"/>
       <w:r>
@@ -2045,6 +2045,17 @@
           <w:lang w:val="en-US"/>
         </w:rPr>
       </w:pPr>
+      <w:r>
+        <w:rPr>
+          <w:rFonts w:ascii="Times New Roman" w:hAnsi="Times New Roman" w:cs="Times New Roman"/>
+          <w:sz w:val="24"/>
+          <w:szCs w:val="24"/>
+          <w:lang w:val="en-US"/>
+        </w:rPr>
+        <w:t xml:space="preserve">(+) </w:t>
+      </w:r>
+      <w:bookmarkStart w:id="0" w:name="_GoBack"/>
+      <w:bookmarkEnd w:id="0"/>
       <w:proofErr w:type="spellStart"/>
       <w:r>
         <w:rPr>
@@ -2078,7 +2089,7 @@
           <w:szCs w:val="24"/>
           <w:lang w:val="en-US"/>
         </w:rPr>
-        <w:t xml:space="preserve">    Given Login into </w:t>
+        <w:t xml:space="preserve">Given Login into </w:t>
       </w:r>
       <w:proofErr w:type="spellStart"/>
       <w:r>
@@ -2113,7 +2124,7 @@
           <w:szCs w:val="24"/>
           <w:lang w:val="en-US"/>
         </w:rPr>
-        <w:t xml:space="preserve">    When Navigate to admin</w:t>
+        <w:t>When Navigate to admin</w:t>
       </w:r>
     </w:p>
     <w:p>
@@ -2137,7 +2148,7 @@
           <w:szCs w:val="24"/>
           <w:lang w:val="en-US"/>
         </w:rPr>
-        <w:t xml:space="preserve">    When Navigate to nationalities</w:t>
+        <w:t>When Navigate to nationalities</w:t>
       </w:r>
     </w:p>
     <w:p>
@@ -2161,7 +2172,7 @@
           <w:szCs w:val="24"/>
           <w:lang w:val="en-US"/>
         </w:rPr>
-        <w:t xml:space="preserve">    When Choose nation 1 to delete</w:t>
+        <w:t>When Choose nation 1 to delete</w:t>
       </w:r>
     </w:p>
     <w:p>
@@ -2185,7 +2196,7 @@
           <w:szCs w:val="24"/>
           <w:lang w:val="en-US"/>
         </w:rPr>
-        <w:t xml:space="preserve">    When Choose nation 2 to delete</w:t>
+        <w:t>When Choose nation 2 to delete</w:t>
       </w:r>
     </w:p>
     <w:p>
@@ -2209,7 +2220,7 @@
           <w:szCs w:val="24"/>
           <w:lang w:val="en-US"/>
         </w:rPr>
-        <w:t xml:space="preserve">    And Click button delete</w:t>
+        <w:t>And Click button delete</w:t>
       </w:r>
     </w:p>
     <w:p>
@@ -4880,8 +4891,6 @@
         </w:rPr>
         <w:t>:</w:t>
       </w:r>
-      <w:bookmarkStart w:id="0" w:name="_GoBack"/>
-      <w:bookmarkEnd w:id="0"/>
     </w:p>
     <w:p>
       <w:pPr>
@@ -5000,7 +5009,7 @@
             <wp:docPr id="4" name="Picture 4" descr="Graphical user interface, text, application, email&#10;&#10;Description automatically generated">
               <a:extLst xmlns:a="http://schemas.openxmlformats.org/drawingml/2006/main">
                 <a:ext uri="{FF2B5EF4-FFF2-40B4-BE49-F238E27FC236}">
-                  <a16:creationId xmlns:o="urn:schemas-microsoft-com:office:office" xmlns:v="urn:schemas-microsoft-com:vml" xmlns:w10="urn:schemas-microsoft-com:office:word" xmlns:w="http://schemas.openxmlformats.org/wordprocessingml/2006/main" xmlns="" xmlns:p="http://schemas.openxmlformats.org/presentationml/2006/main" xmlns:a16="http://schemas.microsoft.com/office/drawing/2014/main" xmlns:lc="http://schemas.openxmlformats.org/drawingml/2006/lockedCanvas" id="{7EDE6049-C320-3240-EBCC-FC4CC59A762E}"/>
+                  <a16:creationId xmlns:lc="http://schemas.openxmlformats.org/drawingml/2006/lockedCanvas" xmlns:a16="http://schemas.microsoft.com/office/drawing/2014/main" xmlns:p="http://schemas.openxmlformats.org/presentationml/2006/main" xmlns="" xmlns:w="http://schemas.openxmlformats.org/wordprocessingml/2006/main" xmlns:w10="urn:schemas-microsoft-com:office:word" xmlns:v="urn:schemas-microsoft-com:vml" xmlns:o="urn:schemas-microsoft-com:office:office" id="{7EDE6049-C320-3240-EBCC-FC4CC59A762E}"/>
                 </a:ext>
               </a:extLst>
             </wp:docPr>
@@ -5014,7 +5023,7 @@
                     <pic:cNvPr id="4" name="Picture 4" descr="Graphical user interface, text, application, email&#10;&#10;Description automatically generated">
                       <a:extLst>
                         <a:ext uri="{FF2B5EF4-FFF2-40B4-BE49-F238E27FC236}">
-                          <a16:creationId xmlns:o="urn:schemas-microsoft-com:office:office" xmlns:v="urn:schemas-microsoft-com:vml" xmlns:w10="urn:schemas-microsoft-com:office:word" xmlns:w="http://schemas.openxmlformats.org/wordprocessingml/2006/main" xmlns="" xmlns:p="http://schemas.openxmlformats.org/presentationml/2006/main" xmlns:a16="http://schemas.microsoft.com/office/drawing/2014/main" xmlns:lc="http://schemas.openxmlformats.org/drawingml/2006/lockedCanvas" id="{7EDE6049-C320-3240-EBCC-FC4CC59A762E}"/>
+                          <a16:creationId xmlns:lc="http://schemas.openxmlformats.org/drawingml/2006/lockedCanvas" xmlns:a16="http://schemas.microsoft.com/office/drawing/2014/main" xmlns:p="http://schemas.openxmlformats.org/presentationml/2006/main" xmlns="" xmlns:w="http://schemas.openxmlformats.org/wordprocessingml/2006/main" xmlns:w10="urn:schemas-microsoft-com:office:word" xmlns:v="urn:schemas-microsoft-com:vml" xmlns:o="urn:schemas-microsoft-com:office:office" id="{7EDE6049-C320-3240-EBCC-FC4CC59A762E}"/>
                         </a:ext>
                       </a:extLst>
                     </pic:cNvPr>
@@ -5224,7 +5233,7 @@
             <wp:docPr id="2" name="Picture 2" descr="Graphical user interface, application, Word&#10;&#10;Description automatically generated">
               <a:extLst xmlns:a="http://schemas.openxmlformats.org/drawingml/2006/main">
                 <a:ext uri="{FF2B5EF4-FFF2-40B4-BE49-F238E27FC236}">
-                  <a16:creationId xmlns:o="urn:schemas-microsoft-com:office:office" xmlns:v="urn:schemas-microsoft-com:vml" xmlns:w10="urn:schemas-microsoft-com:office:word" xmlns:w="http://schemas.openxmlformats.org/wordprocessingml/2006/main" xmlns="" xmlns:p="http://schemas.openxmlformats.org/presentationml/2006/main" xmlns:a16="http://schemas.microsoft.com/office/drawing/2014/main" xmlns:lc="http://schemas.openxmlformats.org/drawingml/2006/lockedCanvas" id="{4218D9BD-17BA-3A6F-C6E5-B0509F6C49F4}"/>
+                  <a16:creationId xmlns:lc="http://schemas.openxmlformats.org/drawingml/2006/lockedCanvas" xmlns:a16="http://schemas.microsoft.com/office/drawing/2014/main" xmlns:p="http://schemas.openxmlformats.org/presentationml/2006/main" xmlns="" xmlns:w="http://schemas.openxmlformats.org/wordprocessingml/2006/main" xmlns:w10="urn:schemas-microsoft-com:office:word" xmlns:v="urn:schemas-microsoft-com:vml" xmlns:o="urn:schemas-microsoft-com:office:office" id="{4218D9BD-17BA-3A6F-C6E5-B0509F6C49F4}"/>
                 </a:ext>
               </a:extLst>
             </wp:docPr>
@@ -5238,7 +5247,7 @@
                     <pic:cNvPr id="4" name="Picture 4" descr="Graphical user interface, application, Word&#10;&#10;Description automatically generated">
                       <a:extLst>
                         <a:ext uri="{FF2B5EF4-FFF2-40B4-BE49-F238E27FC236}">
-                          <a16:creationId xmlns:o="urn:schemas-microsoft-com:office:office" xmlns:v="urn:schemas-microsoft-com:vml" xmlns:w10="urn:schemas-microsoft-com:office:word" xmlns:w="http://schemas.openxmlformats.org/wordprocessingml/2006/main" xmlns="" xmlns:p="http://schemas.openxmlformats.org/presentationml/2006/main" xmlns:a16="http://schemas.microsoft.com/office/drawing/2014/main" xmlns:lc="http://schemas.openxmlformats.org/drawingml/2006/lockedCanvas" id="{4218D9BD-17BA-3A6F-C6E5-B0509F6C49F4}"/>
+                          <a16:creationId xmlns:lc="http://schemas.openxmlformats.org/drawingml/2006/lockedCanvas" xmlns:a16="http://schemas.microsoft.com/office/drawing/2014/main" xmlns:p="http://schemas.openxmlformats.org/presentationml/2006/main" xmlns="" xmlns:w="http://schemas.openxmlformats.org/wordprocessingml/2006/main" xmlns:w10="urn:schemas-microsoft-com:office:word" xmlns:v="urn:schemas-microsoft-com:vml" xmlns:o="urn:schemas-microsoft-com:office:office" id="{4218D9BD-17BA-3A6F-C6E5-B0509F6C49F4}"/>
                         </a:ext>
                       </a:extLst>
                     </pic:cNvPr>
@@ -5449,7 +5458,7 @@
             <wp:docPr id="3" name="Picture 3" descr="Graphical user interface, text, application, email&#10;&#10;Description automatically generated">
               <a:extLst xmlns:a="http://schemas.openxmlformats.org/drawingml/2006/main">
                 <a:ext uri="{FF2B5EF4-FFF2-40B4-BE49-F238E27FC236}">
-                  <a16:creationId xmlns:o="urn:schemas-microsoft-com:office:office" xmlns:v="urn:schemas-microsoft-com:vml" xmlns:w10="urn:schemas-microsoft-com:office:word" xmlns:w="http://schemas.openxmlformats.org/wordprocessingml/2006/main" xmlns="" xmlns:p="http://schemas.openxmlformats.org/presentationml/2006/main" xmlns:a16="http://schemas.microsoft.com/office/drawing/2014/main" xmlns:lc="http://schemas.openxmlformats.org/drawingml/2006/lockedCanvas" id="{F3480EC1-9F5A-2340-C224-A89DA5ADC3EF}"/>
+                  <a16:creationId xmlns:lc="http://schemas.openxmlformats.org/drawingml/2006/lockedCanvas" xmlns:a16="http://schemas.microsoft.com/office/drawing/2014/main" xmlns:p="http://schemas.openxmlformats.org/presentationml/2006/main" xmlns="" xmlns:w="http://schemas.openxmlformats.org/wordprocessingml/2006/main" xmlns:w10="urn:schemas-microsoft-com:office:word" xmlns:v="urn:schemas-microsoft-com:vml" xmlns:o="urn:schemas-microsoft-com:office:office" id="{F3480EC1-9F5A-2340-C224-A89DA5ADC3EF}"/>
                 </a:ext>
               </a:extLst>
             </wp:docPr>
@@ -5463,7 +5472,7 @@
                     <pic:cNvPr id="4" name="Picture 4" descr="Graphical user interface, text, application, email&#10;&#10;Description automatically generated">
                       <a:extLst>
                         <a:ext uri="{FF2B5EF4-FFF2-40B4-BE49-F238E27FC236}">
-                          <a16:creationId xmlns:o="urn:schemas-microsoft-com:office:office" xmlns:v="urn:schemas-microsoft-com:vml" xmlns:w10="urn:schemas-microsoft-com:office:word" xmlns:w="http://schemas.openxmlformats.org/wordprocessingml/2006/main" xmlns="" xmlns:p="http://schemas.openxmlformats.org/presentationml/2006/main" xmlns:a16="http://schemas.microsoft.com/office/drawing/2014/main" xmlns:lc="http://schemas.openxmlformats.org/drawingml/2006/lockedCanvas" id="{F3480EC1-9F5A-2340-C224-A89DA5ADC3EF}"/>
+                          <a16:creationId xmlns:lc="http://schemas.openxmlformats.org/drawingml/2006/lockedCanvas" xmlns:a16="http://schemas.microsoft.com/office/drawing/2014/main" xmlns:p="http://schemas.openxmlformats.org/presentationml/2006/main" xmlns="" xmlns:w="http://schemas.openxmlformats.org/wordprocessingml/2006/main" xmlns:w10="urn:schemas-microsoft-com:office:word" xmlns:v="urn:schemas-microsoft-com:vml" xmlns:o="urn:schemas-microsoft-com:office:office" id="{F3480EC1-9F5A-2340-C224-A89DA5ADC3EF}"/>
                         </a:ext>
                       </a:extLst>
                     </pic:cNvPr>
@@ -5643,7 +5652,7 @@
             <wp:docPr id="5" name="Picture 5" descr="Graphical user interface, text, application&#10;&#10;Description automatically generated">
               <a:extLst xmlns:a="http://schemas.openxmlformats.org/drawingml/2006/main">
                 <a:ext uri="{FF2B5EF4-FFF2-40B4-BE49-F238E27FC236}">
-                  <a16:creationId xmlns:o="urn:schemas-microsoft-com:office:office" xmlns:v="urn:schemas-microsoft-com:vml" xmlns:w10="urn:schemas-microsoft-com:office:word" xmlns:w="http://schemas.openxmlformats.org/wordprocessingml/2006/main" xmlns="" xmlns:p="http://schemas.openxmlformats.org/presentationml/2006/main" xmlns:a16="http://schemas.microsoft.com/office/drawing/2014/main" xmlns:lc="http://schemas.openxmlformats.org/drawingml/2006/lockedCanvas" id="{7DDACB97-53D0-5059-EB80-55B1C5FDE37A}"/>
+                  <a16:creationId xmlns:lc="http://schemas.openxmlformats.org/drawingml/2006/lockedCanvas" xmlns:a16="http://schemas.microsoft.com/office/drawing/2014/main" xmlns:p="http://schemas.openxmlformats.org/presentationml/2006/main" xmlns="" xmlns:w="http://schemas.openxmlformats.org/wordprocessingml/2006/main" xmlns:w10="urn:schemas-microsoft-com:office:word" xmlns:v="urn:schemas-microsoft-com:vml" xmlns:o="urn:schemas-microsoft-com:office:office" id="{7DDACB97-53D0-5059-EB80-55B1C5FDE37A}"/>
                 </a:ext>
               </a:extLst>
             </wp:docPr>
@@ -5657,7 +5666,7 @@
                     <pic:cNvPr id="4" name="Picture 4" descr="Graphical user interface, text, application&#10;&#10;Description automatically generated">
                       <a:extLst>
                         <a:ext uri="{FF2B5EF4-FFF2-40B4-BE49-F238E27FC236}">
-                          <a16:creationId xmlns:o="urn:schemas-microsoft-com:office:office" xmlns:v="urn:schemas-microsoft-com:vml" xmlns:w10="urn:schemas-microsoft-com:office:word" xmlns:w="http://schemas.openxmlformats.org/wordprocessingml/2006/main" xmlns="" xmlns:p="http://schemas.openxmlformats.org/presentationml/2006/main" xmlns:a16="http://schemas.microsoft.com/office/drawing/2014/main" xmlns:lc="http://schemas.openxmlformats.org/drawingml/2006/lockedCanvas" id="{7DDACB97-53D0-5059-EB80-55B1C5FDE37A}"/>
+                          <a16:creationId xmlns:lc="http://schemas.openxmlformats.org/drawingml/2006/lockedCanvas" xmlns:a16="http://schemas.microsoft.com/office/drawing/2014/main" xmlns:p="http://schemas.openxmlformats.org/presentationml/2006/main" xmlns="" xmlns:w="http://schemas.openxmlformats.org/wordprocessingml/2006/main" xmlns:w10="urn:schemas-microsoft-com:office:word" xmlns:v="urn:schemas-microsoft-com:vml" xmlns:o="urn:schemas-microsoft-com:office:office" id="{7DDACB97-53D0-5059-EB80-55B1C5FDE37A}"/>
                         </a:ext>
                       </a:extLst>
                     </pic:cNvPr>
@@ -5842,7 +5851,7 @@
             <wp:docPr id="6" name="Picture 6" descr="Graphical user interface, text, application, email&#10;&#10;Description automatically generated">
               <a:extLst xmlns:a="http://schemas.openxmlformats.org/drawingml/2006/main">
                 <a:ext uri="{FF2B5EF4-FFF2-40B4-BE49-F238E27FC236}">
-                  <a16:creationId xmlns:o="urn:schemas-microsoft-com:office:office" xmlns:v="urn:schemas-microsoft-com:vml" xmlns:w10="urn:schemas-microsoft-com:office:word" xmlns:w="http://schemas.openxmlformats.org/wordprocessingml/2006/main" xmlns="" xmlns:p="http://schemas.openxmlformats.org/presentationml/2006/main" xmlns:a16="http://schemas.microsoft.com/office/drawing/2014/main" xmlns:lc="http://schemas.openxmlformats.org/drawingml/2006/lockedCanvas" id="{5920027C-691A-5C65-B0D8-E957AC80AFB5}"/>
+                  <a16:creationId xmlns:lc="http://schemas.openxmlformats.org/drawingml/2006/lockedCanvas" xmlns:a16="http://schemas.microsoft.com/office/drawing/2014/main" xmlns:p="http://schemas.openxmlformats.org/presentationml/2006/main" xmlns="" xmlns:w="http://schemas.openxmlformats.org/wordprocessingml/2006/main" xmlns:w10="urn:schemas-microsoft-com:office:word" xmlns:v="urn:schemas-microsoft-com:vml" xmlns:o="urn:schemas-microsoft-com:office:office" id="{5920027C-691A-5C65-B0D8-E957AC80AFB5}"/>
                 </a:ext>
               </a:extLst>
             </wp:docPr>
@@ -5856,7 +5865,7 @@
                     <pic:cNvPr id="4" name="Picture 4" descr="Graphical user interface, text, application, email&#10;&#10;Description automatically generated">
                       <a:extLst>
                         <a:ext uri="{FF2B5EF4-FFF2-40B4-BE49-F238E27FC236}">
-                          <a16:creationId xmlns:o="urn:schemas-microsoft-com:office:office" xmlns:v="urn:schemas-microsoft-com:vml" xmlns:w10="urn:schemas-microsoft-com:office:word" xmlns:w="http://schemas.openxmlformats.org/wordprocessingml/2006/main" xmlns="" xmlns:p="http://schemas.openxmlformats.org/presentationml/2006/main" xmlns:a16="http://schemas.microsoft.com/office/drawing/2014/main" xmlns:lc="http://schemas.openxmlformats.org/drawingml/2006/lockedCanvas" id="{5920027C-691A-5C65-B0D8-E957AC80AFB5}"/>
+                          <a16:creationId xmlns:lc="http://schemas.openxmlformats.org/drawingml/2006/lockedCanvas" xmlns:a16="http://schemas.microsoft.com/office/drawing/2014/main" xmlns:p="http://schemas.openxmlformats.org/presentationml/2006/main" xmlns="" xmlns:w="http://schemas.openxmlformats.org/wordprocessingml/2006/main" xmlns:w10="urn:schemas-microsoft-com:office:word" xmlns:v="urn:schemas-microsoft-com:vml" xmlns:o="urn:schemas-microsoft-com:office:office" id="{5920027C-691A-5C65-B0D8-E957AC80AFB5}"/>
                         </a:ext>
                       </a:extLst>
                     </pic:cNvPr>
@@ -5993,7 +6002,7 @@
             <wp:docPr id="7" name="Picture 7" descr="Table&#10;&#10;Description automatically generated">
               <a:extLst xmlns:a="http://schemas.openxmlformats.org/drawingml/2006/main">
                 <a:ext uri="{FF2B5EF4-FFF2-40B4-BE49-F238E27FC236}">
-                  <a16:creationId xmlns:o="urn:schemas-microsoft-com:office:office" xmlns:v="urn:schemas-microsoft-com:vml" xmlns:w10="urn:schemas-microsoft-com:office:word" xmlns:w="http://schemas.openxmlformats.org/wordprocessingml/2006/main" xmlns="" xmlns:p="http://schemas.openxmlformats.org/presentationml/2006/main" xmlns:a16="http://schemas.microsoft.com/office/drawing/2014/main" xmlns:lc="http://schemas.openxmlformats.org/drawingml/2006/lockedCanvas" id="{D288C6BB-6958-A962-84D2-7D72A1B773AA}"/>
+                  <a16:creationId xmlns:lc="http://schemas.openxmlformats.org/drawingml/2006/lockedCanvas" xmlns:a16="http://schemas.microsoft.com/office/drawing/2014/main" xmlns:p="http://schemas.openxmlformats.org/presentationml/2006/main" xmlns="" xmlns:w="http://schemas.openxmlformats.org/wordprocessingml/2006/main" xmlns:w10="urn:schemas-microsoft-com:office:word" xmlns:v="urn:schemas-microsoft-com:vml" xmlns:o="urn:schemas-microsoft-com:office:office" id="{D288C6BB-6958-A962-84D2-7D72A1B773AA}"/>
                 </a:ext>
               </a:extLst>
             </wp:docPr>
@@ -6007,7 +6016,7 @@
                     <pic:cNvPr id="4" name="Picture 4" descr="Table&#10;&#10;Description automatically generated">
                       <a:extLst>
                         <a:ext uri="{FF2B5EF4-FFF2-40B4-BE49-F238E27FC236}">
-                          <a16:creationId xmlns:o="urn:schemas-microsoft-com:office:office" xmlns:v="urn:schemas-microsoft-com:vml" xmlns:w10="urn:schemas-microsoft-com:office:word" xmlns:w="http://schemas.openxmlformats.org/wordprocessingml/2006/main" xmlns="" xmlns:p="http://schemas.openxmlformats.org/presentationml/2006/main" xmlns:a16="http://schemas.microsoft.com/office/drawing/2014/main" xmlns:lc="http://schemas.openxmlformats.org/drawingml/2006/lockedCanvas" id="{D288C6BB-6958-A962-84D2-7D72A1B773AA}"/>
+                          <a16:creationId xmlns:lc="http://schemas.openxmlformats.org/drawingml/2006/lockedCanvas" xmlns:a16="http://schemas.microsoft.com/office/drawing/2014/main" xmlns:p="http://schemas.openxmlformats.org/presentationml/2006/main" xmlns="" xmlns:w="http://schemas.openxmlformats.org/wordprocessingml/2006/main" xmlns:w10="urn:schemas-microsoft-com:office:word" xmlns:v="urn:schemas-microsoft-com:vml" xmlns:o="urn:schemas-microsoft-com:office:office" id="{D288C6BB-6958-A962-84D2-7D72A1B773AA}"/>
                         </a:ext>
                       </a:extLst>
                     </pic:cNvPr>
@@ -6193,7 +6202,7 @@
             <wp:docPr id="8" name="Picture 8" descr="Graphical user interface, text, application, email&#10;&#10;Description automatically generated">
               <a:extLst xmlns:a="http://schemas.openxmlformats.org/drawingml/2006/main">
                 <a:ext uri="{FF2B5EF4-FFF2-40B4-BE49-F238E27FC236}">
-                  <a16:creationId xmlns:o="urn:schemas-microsoft-com:office:office" xmlns:v="urn:schemas-microsoft-com:vml" xmlns:w10="urn:schemas-microsoft-com:office:word" xmlns:w="http://schemas.openxmlformats.org/wordprocessingml/2006/main" xmlns="" xmlns:p="http://schemas.openxmlformats.org/presentationml/2006/main" xmlns:a16="http://schemas.microsoft.com/office/drawing/2014/main" xmlns:lc="http://schemas.openxmlformats.org/drawingml/2006/lockedCanvas" id="{DDD7FEBC-EC5F-1009-2F89-44A3A1779ADA}"/>
+                  <a16:creationId xmlns:lc="http://schemas.openxmlformats.org/drawingml/2006/lockedCanvas" xmlns:a16="http://schemas.microsoft.com/office/drawing/2014/main" xmlns:p="http://schemas.openxmlformats.org/presentationml/2006/main" xmlns="" xmlns:w="http://schemas.openxmlformats.org/wordprocessingml/2006/main" xmlns:w10="urn:schemas-microsoft-com:office:word" xmlns:v="urn:schemas-microsoft-com:vml" xmlns:o="urn:schemas-microsoft-com:office:office" id="{DDD7FEBC-EC5F-1009-2F89-44A3A1779ADA}"/>
                 </a:ext>
               </a:extLst>
             </wp:docPr>
@@ -6207,7 +6216,7 @@
                     <pic:cNvPr id="4" name="Picture 4" descr="Graphical user interface, text, application, email&#10;&#10;Description automatically generated">
                       <a:extLst>
                         <a:ext uri="{FF2B5EF4-FFF2-40B4-BE49-F238E27FC236}">
-                          <a16:creationId xmlns:o="urn:schemas-microsoft-com:office:office" xmlns:v="urn:schemas-microsoft-com:vml" xmlns:w10="urn:schemas-microsoft-com:office:word" xmlns:w="http://schemas.openxmlformats.org/wordprocessingml/2006/main" xmlns="" xmlns:p="http://schemas.openxmlformats.org/presentationml/2006/main" xmlns:a16="http://schemas.microsoft.com/office/drawing/2014/main" xmlns:lc="http://schemas.openxmlformats.org/drawingml/2006/lockedCanvas" id="{DDD7FEBC-EC5F-1009-2F89-44A3A1779ADA}"/>
+                          <a16:creationId xmlns:lc="http://schemas.openxmlformats.org/drawingml/2006/lockedCanvas" xmlns:a16="http://schemas.microsoft.com/office/drawing/2014/main" xmlns:p="http://schemas.openxmlformats.org/presentationml/2006/main" xmlns="" xmlns:w="http://schemas.openxmlformats.org/wordprocessingml/2006/main" xmlns:w10="urn:schemas-microsoft-com:office:word" xmlns:v="urn:schemas-microsoft-com:vml" xmlns:o="urn:schemas-microsoft-com:office:office" id="{DDD7FEBC-EC5F-1009-2F89-44A3A1779ADA}"/>
                         </a:ext>
                       </a:extLst>
                     </pic:cNvPr>
@@ -6456,7 +6465,7 @@
             <wp:docPr id="9" name="Picture 9" descr="Graphical user interface, text, application, email&#10;&#10;Description automatically generated">
               <a:extLst xmlns:a="http://schemas.openxmlformats.org/drawingml/2006/main">
                 <a:ext uri="{FF2B5EF4-FFF2-40B4-BE49-F238E27FC236}">
-                  <a16:creationId xmlns:o="urn:schemas-microsoft-com:office:office" xmlns:v="urn:schemas-microsoft-com:vml" xmlns:w10="urn:schemas-microsoft-com:office:word" xmlns:w="http://schemas.openxmlformats.org/wordprocessingml/2006/main" xmlns="" xmlns:p="http://schemas.openxmlformats.org/presentationml/2006/main" xmlns:a16="http://schemas.microsoft.com/office/drawing/2014/main" xmlns:lc="http://schemas.openxmlformats.org/drawingml/2006/lockedCanvas" id="{E09DF6DD-E94A-7F42-B3C0-70C7BB74FC58}"/>
+                  <a16:creationId xmlns:lc="http://schemas.openxmlformats.org/drawingml/2006/lockedCanvas" xmlns:a16="http://schemas.microsoft.com/office/drawing/2014/main" xmlns:p="http://schemas.openxmlformats.org/presentationml/2006/main" xmlns="" xmlns:w="http://schemas.openxmlformats.org/wordprocessingml/2006/main" xmlns:w10="urn:schemas-microsoft-com:office:word" xmlns:v="urn:schemas-microsoft-com:vml" xmlns:o="urn:schemas-microsoft-com:office:office" id="{E09DF6DD-E94A-7F42-B3C0-70C7BB74FC58}"/>
                 </a:ext>
               </a:extLst>
             </wp:docPr>
@@ -6470,7 +6479,7 @@
                     <pic:cNvPr id="4" name="Picture 4" descr="Graphical user interface, text, application, email&#10;&#10;Description automatically generated">
                       <a:extLst>
                         <a:ext uri="{FF2B5EF4-FFF2-40B4-BE49-F238E27FC236}">
-                          <a16:creationId xmlns:o="urn:schemas-microsoft-com:office:office" xmlns:v="urn:schemas-microsoft-com:vml" xmlns:w10="urn:schemas-microsoft-com:office:word" xmlns:w="http://schemas.openxmlformats.org/wordprocessingml/2006/main" xmlns="" xmlns:p="http://schemas.openxmlformats.org/presentationml/2006/main" xmlns:a16="http://schemas.microsoft.com/office/drawing/2014/main" xmlns:lc="http://schemas.openxmlformats.org/drawingml/2006/lockedCanvas" id="{E09DF6DD-E94A-7F42-B3C0-70C7BB74FC58}"/>
+                          <a16:creationId xmlns:lc="http://schemas.openxmlformats.org/drawingml/2006/lockedCanvas" xmlns:a16="http://schemas.microsoft.com/office/drawing/2014/main" xmlns:p="http://schemas.openxmlformats.org/presentationml/2006/main" xmlns="" xmlns:w="http://schemas.openxmlformats.org/wordprocessingml/2006/main" xmlns:w10="urn:schemas-microsoft-com:office:word" xmlns:v="urn:schemas-microsoft-com:vml" xmlns:o="urn:schemas-microsoft-com:office:office" id="{E09DF6DD-E94A-7F42-B3C0-70C7BB74FC58}"/>
                         </a:ext>
                       </a:extLst>
                     </pic:cNvPr>
@@ -6696,7 +6705,7 @@
             <wp:docPr id="10" name="Picture 10" descr="Graphical user interface, text, application&#10;&#10;Description automatically generated">
               <a:extLst xmlns:a="http://schemas.openxmlformats.org/drawingml/2006/main">
                 <a:ext uri="{FF2B5EF4-FFF2-40B4-BE49-F238E27FC236}">
-                  <a16:creationId xmlns:o="urn:schemas-microsoft-com:office:office" xmlns:v="urn:schemas-microsoft-com:vml" xmlns:w10="urn:schemas-microsoft-com:office:word" xmlns:w="http://schemas.openxmlformats.org/wordprocessingml/2006/main" xmlns="" xmlns:p="http://schemas.openxmlformats.org/presentationml/2006/main" xmlns:a16="http://schemas.microsoft.com/office/drawing/2014/main" xmlns:lc="http://schemas.openxmlformats.org/drawingml/2006/lockedCanvas" id="{7E2FDC5A-74EE-0408-941C-87850D3F60FA}"/>
+                  <a16:creationId xmlns:lc="http://schemas.openxmlformats.org/drawingml/2006/lockedCanvas" xmlns:a16="http://schemas.microsoft.com/office/drawing/2014/main" xmlns:p="http://schemas.openxmlformats.org/presentationml/2006/main" xmlns="" xmlns:w="http://schemas.openxmlformats.org/wordprocessingml/2006/main" xmlns:w10="urn:schemas-microsoft-com:office:word" xmlns:v="urn:schemas-microsoft-com:vml" xmlns:o="urn:schemas-microsoft-com:office:office" id="{7E2FDC5A-74EE-0408-941C-87850D3F60FA}"/>
                 </a:ext>
               </a:extLst>
             </wp:docPr>
@@ -6710,7 +6719,7 @@
                     <pic:cNvPr id="4" name="Picture 4" descr="Graphical user interface, text, application&#10;&#10;Description automatically generated">
                       <a:extLst>
                         <a:ext uri="{FF2B5EF4-FFF2-40B4-BE49-F238E27FC236}">
-                          <a16:creationId xmlns:o="urn:schemas-microsoft-com:office:office" xmlns:v="urn:schemas-microsoft-com:vml" xmlns:w10="urn:schemas-microsoft-com:office:word" xmlns:w="http://schemas.openxmlformats.org/wordprocessingml/2006/main" xmlns="" xmlns:p="http://schemas.openxmlformats.org/presentationml/2006/main" xmlns:a16="http://schemas.microsoft.com/office/drawing/2014/main" xmlns:lc="http://schemas.openxmlformats.org/drawingml/2006/lockedCanvas" id="{7E2FDC5A-74EE-0408-941C-87850D3F60FA}"/>
+                          <a16:creationId xmlns:lc="http://schemas.openxmlformats.org/drawingml/2006/lockedCanvas" xmlns:a16="http://schemas.microsoft.com/office/drawing/2014/main" xmlns:p="http://schemas.openxmlformats.org/presentationml/2006/main" xmlns="" xmlns:w="http://schemas.openxmlformats.org/wordprocessingml/2006/main" xmlns:w10="urn:schemas-microsoft-com:office:word" xmlns:v="urn:schemas-microsoft-com:vml" xmlns:o="urn:schemas-microsoft-com:office:office" id="{7E2FDC5A-74EE-0408-941C-87850D3F60FA}"/>
                         </a:ext>
                       </a:extLst>
                     </pic:cNvPr>
@@ -6857,7 +6866,7 @@
             <wp:docPr id="11" name="Picture 11" descr="Graphical user interface, text, application&#10;&#10;Description automatically generated">
               <a:extLst xmlns:a="http://schemas.openxmlformats.org/drawingml/2006/main">
                 <a:ext uri="{FF2B5EF4-FFF2-40B4-BE49-F238E27FC236}">
-                  <a16:creationId xmlns:o="urn:schemas-microsoft-com:office:office" xmlns:v="urn:schemas-microsoft-com:vml" xmlns:w10="urn:schemas-microsoft-com:office:word" xmlns:w="http://schemas.openxmlformats.org/wordprocessingml/2006/main" xmlns="" xmlns:p="http://schemas.openxmlformats.org/presentationml/2006/main" xmlns:a16="http://schemas.microsoft.com/office/drawing/2014/main" xmlns:lc="http://schemas.openxmlformats.org/drawingml/2006/lockedCanvas" id="{D283E992-A0F0-0BB6-043C-BEF0C47A5EE5}"/>
+                  <a16:creationId xmlns:lc="http://schemas.openxmlformats.org/drawingml/2006/lockedCanvas" xmlns:a16="http://schemas.microsoft.com/office/drawing/2014/main" xmlns:p="http://schemas.openxmlformats.org/presentationml/2006/main" xmlns="" xmlns:w="http://schemas.openxmlformats.org/wordprocessingml/2006/main" xmlns:w10="urn:schemas-microsoft-com:office:word" xmlns:v="urn:schemas-microsoft-com:vml" xmlns:o="urn:schemas-microsoft-com:office:office" id="{D283E992-A0F0-0BB6-043C-BEF0C47A5EE5}"/>
                 </a:ext>
               </a:extLst>
             </wp:docPr>
@@ -6871,7 +6880,7 @@
                     <pic:cNvPr id="4" name="Picture 4" descr="Graphical user interface, text, application&#10;&#10;Description automatically generated">
                       <a:extLst>
                         <a:ext uri="{FF2B5EF4-FFF2-40B4-BE49-F238E27FC236}">
-                          <a16:creationId xmlns:o="urn:schemas-microsoft-com:office:office" xmlns:v="urn:schemas-microsoft-com:vml" xmlns:w10="urn:schemas-microsoft-com:office:word" xmlns:w="http://schemas.openxmlformats.org/wordprocessingml/2006/main" xmlns="" xmlns:p="http://schemas.openxmlformats.org/presentationml/2006/main" xmlns:a16="http://schemas.microsoft.com/office/drawing/2014/main" xmlns:lc="http://schemas.openxmlformats.org/drawingml/2006/lockedCanvas" id="{D283E992-A0F0-0BB6-043C-BEF0C47A5EE5}"/>
+                          <a16:creationId xmlns:lc="http://schemas.openxmlformats.org/drawingml/2006/lockedCanvas" xmlns:a16="http://schemas.microsoft.com/office/drawing/2014/main" xmlns:p="http://schemas.openxmlformats.org/presentationml/2006/main" xmlns="" xmlns:w="http://schemas.openxmlformats.org/wordprocessingml/2006/main" xmlns:w10="urn:schemas-microsoft-com:office:word" xmlns:v="urn:schemas-microsoft-com:vml" xmlns:o="urn:schemas-microsoft-com:office:office" id="{D283E992-A0F0-0BB6-043C-BEF0C47A5EE5}"/>
                         </a:ext>
                       </a:extLst>
                     </pic:cNvPr>
@@ -7037,7 +7046,7 @@
             <wp:docPr id="12" name="Picture 12" descr="Graphical user interface, application&#10;&#10;Description automatically generated">
               <a:extLst xmlns:a="http://schemas.openxmlformats.org/drawingml/2006/main">
                 <a:ext uri="{FF2B5EF4-FFF2-40B4-BE49-F238E27FC236}">
-                  <a16:creationId xmlns:o="urn:schemas-microsoft-com:office:office" xmlns:v="urn:schemas-microsoft-com:vml" xmlns:w10="urn:schemas-microsoft-com:office:word" xmlns:w="http://schemas.openxmlformats.org/wordprocessingml/2006/main" xmlns="" xmlns:p="http://schemas.openxmlformats.org/presentationml/2006/main" xmlns:a16="http://schemas.microsoft.com/office/drawing/2014/main" xmlns:lc="http://schemas.openxmlformats.org/drawingml/2006/lockedCanvas" id="{A8CD4356-FAB0-5DBD-AE43-DC6321D56216}"/>
+                  <a16:creationId xmlns:lc="http://schemas.openxmlformats.org/drawingml/2006/lockedCanvas" xmlns:a16="http://schemas.microsoft.com/office/drawing/2014/main" xmlns:p="http://schemas.openxmlformats.org/presentationml/2006/main" xmlns="" xmlns:w="http://schemas.openxmlformats.org/wordprocessingml/2006/main" xmlns:w10="urn:schemas-microsoft-com:office:word" xmlns:v="urn:schemas-microsoft-com:vml" xmlns:o="urn:schemas-microsoft-com:office:office" id="{A8CD4356-FAB0-5DBD-AE43-DC6321D56216}"/>
                 </a:ext>
               </a:extLst>
             </wp:docPr>
@@ -7051,7 +7060,7 @@
                     <pic:cNvPr id="4" name="Picture 4" descr="Graphical user interface, application&#10;&#10;Description automatically generated">
                       <a:extLst>
                         <a:ext uri="{FF2B5EF4-FFF2-40B4-BE49-F238E27FC236}">
-                          <a16:creationId xmlns:o="urn:schemas-microsoft-com:office:office" xmlns:v="urn:schemas-microsoft-com:vml" xmlns:w10="urn:schemas-microsoft-com:office:word" xmlns:w="http://schemas.openxmlformats.org/wordprocessingml/2006/main" xmlns="" xmlns:p="http://schemas.openxmlformats.org/presentationml/2006/main" xmlns:a16="http://schemas.microsoft.com/office/drawing/2014/main" xmlns:lc="http://schemas.openxmlformats.org/drawingml/2006/lockedCanvas" id="{A8CD4356-FAB0-5DBD-AE43-DC6321D56216}"/>
+                          <a16:creationId xmlns:lc="http://schemas.openxmlformats.org/drawingml/2006/lockedCanvas" xmlns:a16="http://schemas.microsoft.com/office/drawing/2014/main" xmlns:p="http://schemas.openxmlformats.org/presentationml/2006/main" xmlns="" xmlns:w="http://schemas.openxmlformats.org/wordprocessingml/2006/main" xmlns:w10="urn:schemas-microsoft-com:office:word" xmlns:v="urn:schemas-microsoft-com:vml" xmlns:o="urn:schemas-microsoft-com:office:office" id="{A8CD4356-FAB0-5DBD-AE43-DC6321D56216}"/>
                         </a:ext>
                       </a:extLst>
                     </pic:cNvPr>
@@ -7173,7 +7182,7 @@
             <wp:docPr id="13" name="Picture 13" descr="Graphical user interface, text, email&#10;&#10;Description automatically generated">
               <a:extLst xmlns:a="http://schemas.openxmlformats.org/drawingml/2006/main">
                 <a:ext uri="{FF2B5EF4-FFF2-40B4-BE49-F238E27FC236}">
-                  <a16:creationId xmlns:o="urn:schemas-microsoft-com:office:office" xmlns:v="urn:schemas-microsoft-com:vml" xmlns:w10="urn:schemas-microsoft-com:office:word" xmlns:w="http://schemas.openxmlformats.org/wordprocessingml/2006/main" xmlns="" xmlns:p="http://schemas.openxmlformats.org/presentationml/2006/main" xmlns:a16="http://schemas.microsoft.com/office/drawing/2014/main" xmlns:lc="http://schemas.openxmlformats.org/drawingml/2006/lockedCanvas" id="{0F11B00A-A472-2D83-033B-7CBC5ED3EF34}"/>
+                  <a16:creationId xmlns:lc="http://schemas.openxmlformats.org/drawingml/2006/lockedCanvas" xmlns:a16="http://schemas.microsoft.com/office/drawing/2014/main" xmlns:p="http://schemas.openxmlformats.org/presentationml/2006/main" xmlns="" xmlns:w="http://schemas.openxmlformats.org/wordprocessingml/2006/main" xmlns:w10="urn:schemas-microsoft-com:office:word" xmlns:v="urn:schemas-microsoft-com:vml" xmlns:o="urn:schemas-microsoft-com:office:office" id="{0F11B00A-A472-2D83-033B-7CBC5ED3EF34}"/>
                 </a:ext>
               </a:extLst>
             </wp:docPr>
@@ -7187,7 +7196,7 @@
                     <pic:cNvPr id="4" name="Picture 4" descr="Graphical user interface, text, email&#10;&#10;Description automatically generated">
                       <a:extLst>
                         <a:ext uri="{FF2B5EF4-FFF2-40B4-BE49-F238E27FC236}">
-                          <a16:creationId xmlns:o="urn:schemas-microsoft-com:office:office" xmlns:v="urn:schemas-microsoft-com:vml" xmlns:w10="urn:schemas-microsoft-com:office:word" xmlns:w="http://schemas.openxmlformats.org/wordprocessingml/2006/main" xmlns="" xmlns:p="http://schemas.openxmlformats.org/presentationml/2006/main" xmlns:a16="http://schemas.microsoft.com/office/drawing/2014/main" xmlns:lc="http://schemas.openxmlformats.org/drawingml/2006/lockedCanvas" id="{0F11B00A-A472-2D83-033B-7CBC5ED3EF34}"/>
+                          <a16:creationId xmlns:lc="http://schemas.openxmlformats.org/drawingml/2006/lockedCanvas" xmlns:a16="http://schemas.microsoft.com/office/drawing/2014/main" xmlns:p="http://schemas.openxmlformats.org/presentationml/2006/main" xmlns="" xmlns:w="http://schemas.openxmlformats.org/wordprocessingml/2006/main" xmlns:w10="urn:schemas-microsoft-com:office:word" xmlns:v="urn:schemas-microsoft-com:vml" xmlns:o="urn:schemas-microsoft-com:office:office" id="{0F11B00A-A472-2D83-033B-7CBC5ED3EF34}"/>
                         </a:ext>
                       </a:extLst>
                     </pic:cNvPr>

</xml_diff>